<commit_message>
- Added some more functions to the documentation
</commit_message>
<xml_diff>
--- a/documentation/CTI template mission.docx
+++ b/documentation/CTI template mission.docx
@@ -60,8 +60,6 @@
         </w:rPr>
         <w:t xml:space="preserve"> is a game mode where you have an amount of sectors belonging to different sides.  When one side conquers all territories the game ends declaring the side as the winner.  Missions become more interesting then when other systems are introduced like custom spawning of enemies, custom spawning, custom arsenals and many other ideas.  This can be done by adding modules to the template.  This without adjusting any of the core code will give an easy environment for mission designers to develop and maintain CTI missions.</w:t>
       </w:r>
-      <w:bookmarkStart w:id="0" w:name="_GoBack"/>
-      <w:bookmarkEnd w:id="0"/>
     </w:p>
     <w:p>
       <w:pPr>
@@ -142,61 +140,17 @@
           <w:lang w:val="en-US"/>
         </w:rPr>
       </w:pPr>
-      <w:proofErr w:type="spellStart"/>
-      <w:r>
-        <w:rPr>
-          <w:lang w:val="en-US"/>
-        </w:rPr>
-        <w:t>Init</w:t>
-      </w:r>
-      <w:proofErr w:type="spellEnd"/>
-      <w:r>
-        <w:rPr>
-          <w:lang w:val="en-US"/>
-        </w:rPr>
-        <w:t xml:space="preserve">: Initialization of shared, client and server scripts.  All sectors will be created here either from scratch or loaded from the </w:t>
-      </w:r>
-      <w:proofErr w:type="spellStart"/>
-      <w:r>
-        <w:rPr>
-          <w:lang w:val="en-US"/>
-        </w:rPr>
-        <w:t>savegame</w:t>
-      </w:r>
-      <w:proofErr w:type="spellEnd"/>
-      <w:r>
-        <w:rPr>
-          <w:lang w:val="en-US"/>
-        </w:rPr>
-        <w:t xml:space="preserve">.  All actions before the server initializes and after the server initializes can be extended by custom module scripts.  Any </w:t>
-      </w:r>
-      <w:proofErr w:type="spellStart"/>
-      <w:r>
-        <w:rPr>
-          <w:lang w:val="en-US"/>
-        </w:rPr>
-        <w:t>respawn</w:t>
-      </w:r>
-      <w:proofErr w:type="spellEnd"/>
-      <w:r>
-        <w:rPr>
-          <w:lang w:val="en-US"/>
-        </w:rPr>
-        <w:t xml:space="preserve"> handlers will be added client side to the player object.  These </w:t>
-      </w:r>
-      <w:proofErr w:type="spellStart"/>
-      <w:r>
-        <w:rPr>
-          <w:lang w:val="en-US"/>
-        </w:rPr>
-        <w:t>respawn</w:t>
-      </w:r>
-      <w:proofErr w:type="spellEnd"/>
-      <w:r>
-        <w:rPr>
-          <w:lang w:val="en-US"/>
-        </w:rPr>
-        <w:t xml:space="preserve"> handlers can be extended by custom module scripts.</w:t>
+      <w:r>
+        <w:rPr>
+          <w:lang w:val="en-US"/>
+        </w:rPr>
+        <w:t>Init: Initialization of shared, client and server scripts.  All sectors will be created here either from scratch or loaded from the savegame</w:t>
+      </w:r>
+      <w:r>
+        <w:rPr>
+          <w:lang w:val="en-US"/>
+        </w:rPr>
+        <w:t>.  All actions before the server initializes and after the server initializes can be extended by custom module scripts.  Any respawn handlers will be added client side to the player object.  These respawn handlers can be extended by custom module scripts.</w:t>
       </w:r>
     </w:p>
     <w:p>
@@ -210,33 +164,11 @@
           <w:lang w:val="en-US"/>
         </w:rPr>
       </w:pPr>
-      <w:proofErr w:type="spellStart"/>
-      <w:r>
-        <w:rPr>
-          <w:lang w:val="en-US"/>
-        </w:rPr>
-        <w:t>LoadManager</w:t>
-      </w:r>
-      <w:proofErr w:type="spellEnd"/>
-      <w:r>
-        <w:rPr>
-          <w:lang w:val="en-US"/>
-        </w:rPr>
-        <w:t xml:space="preserve">: All data from the </w:t>
-      </w:r>
-      <w:proofErr w:type="spellStart"/>
-      <w:r>
-        <w:rPr>
-          <w:lang w:val="en-US"/>
-        </w:rPr>
-        <w:t>savegame</w:t>
-      </w:r>
-      <w:proofErr w:type="spellEnd"/>
-      <w:r>
-        <w:rPr>
-          <w:lang w:val="en-US"/>
-        </w:rPr>
-        <w:t xml:space="preserve"> is loaded here and made available.  Can be extended by custom module scripts</w:t>
+      <w:r>
+        <w:rPr>
+          <w:lang w:val="en-US"/>
+        </w:rPr>
+        <w:t>LoadManager: All data from the savegame is loaded here and made available.  Can be extended by custom module scripts</w:t>
       </w:r>
       <w:r>
         <w:rPr>
@@ -262,33 +194,11 @@
           <w:lang w:val="en-US"/>
         </w:rPr>
       </w:pPr>
-      <w:proofErr w:type="spellStart"/>
-      <w:r>
-        <w:rPr>
-          <w:lang w:val="en-US"/>
-        </w:rPr>
-        <w:t>LoadCustomModules</w:t>
-      </w:r>
-      <w:proofErr w:type="spellEnd"/>
-      <w:r>
-        <w:rPr>
-          <w:lang w:val="en-US"/>
-        </w:rPr>
-        <w:t xml:space="preserve">: Any modules need to be activated here by calling their own </w:t>
-      </w:r>
-      <w:proofErr w:type="spellStart"/>
-      <w:r>
-        <w:rPr>
-          <w:lang w:val="en-US"/>
-        </w:rPr>
-        <w:t>init</w:t>
-      </w:r>
-      <w:proofErr w:type="spellEnd"/>
-      <w:r>
-        <w:rPr>
-          <w:lang w:val="en-US"/>
-        </w:rPr>
-        <w:t xml:space="preserve"> scripts</w:t>
+      <w:r>
+        <w:rPr>
+          <w:lang w:val="en-US"/>
+        </w:rPr>
+        <w:t>LoadCustomModules: Any modules need to be activated here by calling their own init scripts</w:t>
       </w:r>
     </w:p>
     <w:p>
@@ -302,33 +212,11 @@
           <w:lang w:val="en-US"/>
         </w:rPr>
       </w:pPr>
-      <w:proofErr w:type="spellStart"/>
-      <w:r>
-        <w:rPr>
-          <w:lang w:val="en-US"/>
-        </w:rPr>
-        <w:t>OneSecondHearthBeat</w:t>
-      </w:r>
-      <w:proofErr w:type="spellEnd"/>
-      <w:r>
-        <w:rPr>
-          <w:lang w:val="en-US"/>
-        </w:rPr>
-        <w:t xml:space="preserve">: Each second any script added to the one second </w:t>
-      </w:r>
-      <w:proofErr w:type="spellStart"/>
-      <w:r>
-        <w:rPr>
-          <w:lang w:val="en-US"/>
-        </w:rPr>
-        <w:t>hearthbeat</w:t>
-      </w:r>
-      <w:proofErr w:type="spellEnd"/>
-      <w:r>
-        <w:rPr>
-          <w:lang w:val="en-US"/>
-        </w:rPr>
-        <w:t xml:space="preserve"> will be executed.  These can be extended by custom module scripts.</w:t>
+      <w:r>
+        <w:rPr>
+          <w:lang w:val="en-US"/>
+        </w:rPr>
+        <w:t>OneSecondHearthBeat: Each second any script added to the one second hearthbeat will be executed.  These can be extended by custom module scripts.</w:t>
       </w:r>
     </w:p>
     <w:p>
@@ -342,33 +230,11 @@
           <w:lang w:val="en-US"/>
         </w:rPr>
       </w:pPr>
-      <w:proofErr w:type="spellStart"/>
-      <w:r>
-        <w:rPr>
-          <w:lang w:val="en-US"/>
-        </w:rPr>
-        <w:t>FiveMinuteHearthBeat</w:t>
-      </w:r>
-      <w:proofErr w:type="spellEnd"/>
-      <w:r>
-        <w:rPr>
-          <w:lang w:val="en-US"/>
-        </w:rPr>
-        <w:t xml:space="preserve">: Each five minutes any script added to the five minute </w:t>
-      </w:r>
-      <w:proofErr w:type="spellStart"/>
-      <w:r>
-        <w:rPr>
-          <w:lang w:val="en-US"/>
-        </w:rPr>
-        <w:t>hearthbeat</w:t>
-      </w:r>
-      <w:proofErr w:type="spellEnd"/>
-      <w:r>
-        <w:rPr>
-          <w:lang w:val="en-US"/>
-        </w:rPr>
-        <w:t xml:space="preserve"> will be executed.  These can be extended by custom module scripts.</w:t>
+      <w:r>
+        <w:rPr>
+          <w:lang w:val="en-US"/>
+        </w:rPr>
+        <w:t>FiveMinuteHearthBeat: Each five minutes any script added to the five minute hearthbeat will be executed.  These can be extended by custom module scripts.</w:t>
       </w:r>
     </w:p>
     <w:p>
@@ -382,76 +248,12 @@
           <w:lang w:val="en-US"/>
         </w:rPr>
       </w:pPr>
-      <w:proofErr w:type="spellStart"/>
       <w:r>
         <w:rPr>
           <w:lang w:val="en-US"/>
         </w:rPr>
         <w:lastRenderedPageBreak/>
-        <w:t>SaveManager</w:t>
-      </w:r>
-      <w:proofErr w:type="spellEnd"/>
-      <w:r>
-        <w:rPr>
-          <w:lang w:val="en-US"/>
-        </w:rPr>
-        <w:t xml:space="preserve">: Attached to the five minute </w:t>
-      </w:r>
-      <w:proofErr w:type="spellStart"/>
-      <w:r>
-        <w:rPr>
-          <w:lang w:val="en-US"/>
-        </w:rPr>
-        <w:t>hearthbeat</w:t>
-      </w:r>
-      <w:proofErr w:type="spellEnd"/>
-      <w:r>
-        <w:rPr>
-          <w:lang w:val="en-US"/>
-        </w:rPr>
-        <w:t xml:space="preserve">, this saves all data in the mission to the </w:t>
-      </w:r>
-      <w:proofErr w:type="spellStart"/>
-      <w:r>
-        <w:rPr>
-          <w:lang w:val="en-US"/>
-        </w:rPr>
-        <w:t>profilenamespace</w:t>
-      </w:r>
-      <w:proofErr w:type="spellEnd"/>
-      <w:r>
-        <w:rPr>
-          <w:lang w:val="en-US"/>
-        </w:rPr>
-        <w:t xml:space="preserve"> with the key defined in </w:t>
-      </w:r>
-      <w:proofErr w:type="spellStart"/>
-      <w:r>
-        <w:rPr>
-          <w:lang w:val="en-US"/>
-        </w:rPr>
-        <w:t>coreServerConstants.sqf</w:t>
-      </w:r>
-      <w:proofErr w:type="spellEnd"/>
-      <w:r>
-        <w:rPr>
-          <w:lang w:val="en-US"/>
-        </w:rPr>
-        <w:t xml:space="preserve">.  This key can be overridden in </w:t>
-      </w:r>
-      <w:proofErr w:type="spellStart"/>
-      <w:r>
-        <w:rPr>
-          <w:lang w:val="en-US"/>
-        </w:rPr>
-        <w:t>coreSettingOverride.sqf</w:t>
-      </w:r>
-      <w:proofErr w:type="spellEnd"/>
-      <w:r>
-        <w:rPr>
-          <w:lang w:val="en-US"/>
-        </w:rPr>
-        <w:t>.  After the default save mechanic custom module scripts can be added.</w:t>
+        <w:t>SaveManager: Attached to the five minute hearthbeat, this saves all data in the mission to the profilenamespace with the key defined in coreServerConstants.sqf.  This key can be overridden in coreSettingOverride.sqf.  After the default save mechanic custom module scripts can be added.</w:t>
       </w:r>
     </w:p>
     <w:p>
@@ -465,19 +267,11 @@
           <w:lang w:val="en-US"/>
         </w:rPr>
       </w:pPr>
-      <w:proofErr w:type="spellStart"/>
-      <w:r>
-        <w:rPr>
-          <w:lang w:val="en-US"/>
-        </w:rPr>
-        <w:t>GameManager</w:t>
-      </w:r>
-      <w:proofErr w:type="spellEnd"/>
-      <w:r>
-        <w:rPr>
-          <w:lang w:val="en-US"/>
-        </w:rPr>
-        <w:t>: The game manager is the engine of the code, each second it triggers</w:t>
+      <w:r>
+        <w:rPr>
+          <w:lang w:val="en-US"/>
+        </w:rPr>
+        <w:t>GameManager: The game manager is the engine of the code, each second it triggers</w:t>
       </w:r>
       <w:r>
         <w:rPr>
@@ -509,19 +303,11 @@
           <w:lang w:val="en-US"/>
         </w:rPr>
       </w:pPr>
-      <w:proofErr w:type="spellStart"/>
-      <w:r>
-        <w:rPr>
-          <w:lang w:val="en-US"/>
-        </w:rPr>
-        <w:t>DeactivationHandler</w:t>
-      </w:r>
-      <w:proofErr w:type="spellEnd"/>
-      <w:r>
-        <w:rPr>
-          <w:lang w:val="en-US"/>
-        </w:rPr>
-        <w:t>: Decides if a sector needs to be deactivated.  Can be extended by custom module scripts after deactivation has occurred.</w:t>
+      <w:r>
+        <w:rPr>
+          <w:lang w:val="en-US"/>
+        </w:rPr>
+        <w:t>DeactivationHandler: Decides if a sector needs to be deactivated.  Can be extended by custom module scripts after deactivation has occurred.</w:t>
       </w:r>
     </w:p>
     <w:p>
@@ -535,19 +321,11 @@
           <w:lang w:val="en-US"/>
         </w:rPr>
       </w:pPr>
-      <w:proofErr w:type="spellStart"/>
-      <w:r>
-        <w:rPr>
-          <w:lang w:val="en-US"/>
-        </w:rPr>
-        <w:t>ActivationHandler</w:t>
-      </w:r>
-      <w:proofErr w:type="spellEnd"/>
-      <w:r>
-        <w:rPr>
-          <w:lang w:val="en-US"/>
-        </w:rPr>
-        <w:t>: Decides if a sector needs to be activated.  Can be extended by custom module scripts after activation for a sector from neutral to active has occurred.</w:t>
+      <w:r>
+        <w:rPr>
+          <w:lang w:val="en-US"/>
+        </w:rPr>
+        <w:t>ActivationHandler: Decides if a sector needs to be activated.  Can be extended by custom module scripts after activation for a sector from neutral to active has occurred.</w:t>
       </w:r>
     </w:p>
     <w:p>
@@ -561,19 +339,11 @@
           <w:lang w:val="en-US"/>
         </w:rPr>
       </w:pPr>
-      <w:proofErr w:type="spellStart"/>
-      <w:r>
-        <w:rPr>
-          <w:lang w:val="en-US"/>
-        </w:rPr>
-        <w:t>ContestingHandler</w:t>
-      </w:r>
-      <w:proofErr w:type="spellEnd"/>
-      <w:r>
-        <w:rPr>
-          <w:lang w:val="en-US"/>
-        </w:rPr>
-        <w:t>: Decides if a sector is being contested. Can be extended by custom module scripts after it puts a sector in contested condition.</w:t>
+      <w:r>
+        <w:rPr>
+          <w:lang w:val="en-US"/>
+        </w:rPr>
+        <w:t>ContestingHandler: Decides if a sector is being contested. Can be extended by custom module scripts after it puts a sector in contested condition.</w:t>
       </w:r>
     </w:p>
     <w:p>
@@ -587,33 +357,11 @@
           <w:lang w:val="en-US"/>
         </w:rPr>
       </w:pPr>
-      <w:proofErr w:type="spellStart"/>
-      <w:r>
-        <w:rPr>
-          <w:lang w:val="en-US"/>
-        </w:rPr>
-        <w:t>ControlHandler</w:t>
-      </w:r>
-      <w:proofErr w:type="spellEnd"/>
-      <w:r>
-        <w:rPr>
-          <w:lang w:val="en-US"/>
-        </w:rPr>
-        <w:t xml:space="preserve">: Decides if a sector needs to change hands.  It decides by using the </w:t>
-      </w:r>
-      <w:proofErr w:type="spellStart"/>
-      <w:r>
-        <w:rPr>
-          <w:lang w:val="en-US"/>
-        </w:rPr>
-        <w:t>SectorControlRule</w:t>
-      </w:r>
-      <w:proofErr w:type="spellEnd"/>
-      <w:r>
-        <w:rPr>
-          <w:lang w:val="en-US"/>
-        </w:rPr>
-        <w:t xml:space="preserve"> as predicate.  Can be extended by custom module scripts after control has switched.</w:t>
+      <w:r>
+        <w:rPr>
+          <w:lang w:val="en-US"/>
+        </w:rPr>
+        <w:t>ControlHandler: Decides if a sector needs to change hands.  It decides by using the SectorControlRule as predicate.  Can be extended by custom module scripts after control has switched.</w:t>
       </w:r>
     </w:p>
     <w:p>
@@ -627,35 +375,11 @@
           <w:lang w:val="en-US"/>
         </w:rPr>
       </w:pPr>
-      <w:proofErr w:type="spellStart"/>
-      <w:r>
-        <w:rPr>
-          <w:lang w:val="en-US"/>
-        </w:rPr>
-        <w:t>SectorControlRule</w:t>
-      </w:r>
-      <w:proofErr w:type="spellEnd"/>
-      <w:r>
-        <w:rPr>
-          <w:lang w:val="en-US"/>
-        </w:rPr>
-        <w:t xml:space="preserve">: Rule that returns a </w:t>
-      </w:r>
-      <w:proofErr w:type="spellStart"/>
-      <w:proofErr w:type="gramStart"/>
-      <w:r>
-        <w:rPr>
-          <w:lang w:val="en-US"/>
-        </w:rPr>
-        <w:t>boolean</w:t>
-      </w:r>
-      <w:proofErr w:type="spellEnd"/>
-      <w:proofErr w:type="gramEnd"/>
-      <w:r>
-        <w:rPr>
-          <w:lang w:val="en-US"/>
-        </w:rPr>
-        <w:t xml:space="preserve"> deciding if a sector should change side.  It receives the invisible sector object as input.  Mission designers can create their own rule script in the override folder and </w:t>
+      <w:r>
+        <w:rPr>
+          <w:lang w:val="en-US"/>
+        </w:rPr>
+        <w:t xml:space="preserve">SectorControlRule: Rule that returns a boolean deciding if a sector should change side.  It receives the invisible sector object as input.  Mission designers can create their own rule script in the override folder and </w:t>
       </w:r>
       <w:r>
         <w:rPr>
@@ -669,20 +393,12 @@
         </w:rPr>
         <w:t xml:space="preserve"> the script in </w:t>
       </w:r>
-      <w:proofErr w:type="spellStart"/>
-      <w:r>
-        <w:rPr>
-          <w:lang w:val="en-US"/>
-        </w:rPr>
-        <w:t>coreSettingOverride</w:t>
-      </w:r>
-      <w:r>
-        <w:rPr>
-          <w:lang w:val="en-US"/>
-        </w:rPr>
-        <w:t>.sqf</w:t>
-      </w:r>
-      <w:proofErr w:type="spellEnd"/>
+      <w:r>
+        <w:rPr>
+          <w:lang w:val="en-US"/>
+        </w:rPr>
+        <w:t>coreSettingOverride.sqf</w:t>
+      </w:r>
     </w:p>
     <w:p>
       <w:pPr>
@@ -695,63 +411,11 @@
           <w:lang w:val="en-US"/>
         </w:rPr>
       </w:pPr>
-      <w:proofErr w:type="spellStart"/>
-      <w:r>
-        <w:rPr>
-          <w:lang w:val="en-US"/>
-        </w:rPr>
-        <w:t>GameEndingRule</w:t>
-      </w:r>
-      <w:proofErr w:type="spellEnd"/>
-      <w:r>
-        <w:rPr>
-          <w:lang w:val="en-US"/>
-        </w:rPr>
-        <w:t xml:space="preserve">: This rule is used directly by the </w:t>
-      </w:r>
-      <w:proofErr w:type="spellStart"/>
-      <w:r>
-        <w:rPr>
-          <w:lang w:val="en-US"/>
-        </w:rPr>
-        <w:t>GameManager</w:t>
-      </w:r>
-      <w:proofErr w:type="spellEnd"/>
-      <w:r>
-        <w:rPr>
-          <w:lang w:val="en-US"/>
-        </w:rPr>
-        <w:t xml:space="preserve">.  It returns a </w:t>
-      </w:r>
-      <w:proofErr w:type="spellStart"/>
-      <w:proofErr w:type="gramStart"/>
-      <w:r>
-        <w:rPr>
-          <w:lang w:val="en-US"/>
-        </w:rPr>
-        <w:t>boolean</w:t>
-      </w:r>
-      <w:proofErr w:type="spellEnd"/>
-      <w:proofErr w:type="gramEnd"/>
-      <w:r>
-        <w:rPr>
-          <w:lang w:val="en-US"/>
-        </w:rPr>
-        <w:t xml:space="preserve"> deciding if the game should end.  It receives three parameters as input.  The total amount of sectors in OPFOR hands, the total amount of sectors in BLUFOR hands and the total amount of sectors.  Mission designers can create their own rule script in the override folder and put the script in </w:t>
-      </w:r>
-      <w:proofErr w:type="spellStart"/>
-      <w:r>
-        <w:rPr>
-          <w:lang w:val="en-US"/>
-        </w:rPr>
-        <w:t>coreSettingOverride.sqf</w:t>
-      </w:r>
-      <w:proofErr w:type="spellEnd"/>
-      <w:r>
-        <w:rPr>
-          <w:lang w:val="en-US"/>
-        </w:rPr>
-        <w:t>.</w:t>
+      <w:r>
+        <w:rPr>
+          <w:lang w:val="en-US"/>
+        </w:rPr>
+        <w:t>GameEndingRule: This rule is used directly by the GameManager.  It returns a boolean deciding if the game should end.  It receives three parameters as input.  The total amount of sectors in OPFOR hands, the total amount of sectors in BLUFOR hands and the total amount of sectors.  Mission designers can create their own rule script in the override folder and put the script in coreSettingOverride.sqf.</w:t>
       </w:r>
     </w:p>
     <w:p>
@@ -816,28 +480,11 @@
         </w:rPr>
         <w:t xml:space="preserve">&lt;type&gt;_&lt;name&gt; </w:t>
       </w:r>
-      <w:proofErr w:type="spellStart"/>
-      <w:proofErr w:type="gramStart"/>
-      <w:r>
-        <w:rPr>
-          <w:lang w:val="en-US"/>
-        </w:rPr>
-        <w:t>fe</w:t>
-      </w:r>
-      <w:proofErr w:type="spellEnd"/>
-      <w:proofErr w:type="gramEnd"/>
-      <w:r>
-        <w:rPr>
-          <w:lang w:val="en-US"/>
-        </w:rPr>
-        <w:t xml:space="preserve">: </w:t>
-      </w:r>
-      <w:proofErr w:type="spellStart"/>
-      <w:r>
-        <w:rPr>
-          <w:lang w:val="en-US"/>
-        </w:rPr>
-        <w:t>sec_town_</w:t>
+      <w:r>
+        <w:rPr>
+          <w:lang w:val="en-US"/>
+        </w:rPr>
+        <w:t>fe: sec_town_</w:t>
       </w:r>
       <w:r>
         <w:rPr>
@@ -845,7 +492,6 @@
         </w:rPr>
         <w:t>telos</w:t>
       </w:r>
-      <w:proofErr w:type="spellEnd"/>
       <w:r>
         <w:rPr>
           <w:lang w:val="en-US"/>
@@ -878,14 +524,12 @@
           <w:lang w:val="en-US"/>
         </w:rPr>
       </w:pPr>
-      <w:proofErr w:type="spellStart"/>
       <w:r>
         <w:rPr>
           <w:lang w:val="en-US"/>
         </w:rPr>
         <w:t>markerName</w:t>
       </w:r>
-      <w:proofErr w:type="spellEnd"/>
       <w:r>
         <w:rPr>
           <w:lang w:val="en-US"/>
@@ -1102,14 +746,12 @@
           <w:lang w:val="en-US"/>
         </w:rPr>
       </w:pPr>
-      <w:proofErr w:type="spellStart"/>
       <w:r>
         <w:rPr>
           <w:lang w:val="en-US"/>
         </w:rPr>
         <w:t>sec_town</w:t>
       </w:r>
-      <w:proofErr w:type="spellEnd"/>
       <w:r>
         <w:rPr>
           <w:lang w:val="en-US"/>
@@ -1132,14 +774,12 @@
           <w:lang w:val="en-US"/>
         </w:rPr>
       </w:pPr>
-      <w:proofErr w:type="spellStart"/>
       <w:r>
         <w:rPr>
           <w:lang w:val="en-US"/>
         </w:rPr>
         <w:t>sec_fuel</w:t>
       </w:r>
-      <w:proofErr w:type="spellEnd"/>
       <w:r>
         <w:rPr>
           <w:lang w:val="en-US"/>
@@ -1162,14 +802,12 @@
           <w:lang w:val="en-US"/>
         </w:rPr>
       </w:pPr>
-      <w:proofErr w:type="spellStart"/>
       <w:r>
         <w:rPr>
           <w:lang w:val="en-US"/>
         </w:rPr>
         <w:t>sec_base</w:t>
       </w:r>
-      <w:proofErr w:type="spellEnd"/>
       <w:r>
         <w:rPr>
           <w:lang w:val="en-US"/>
@@ -1192,14 +830,12 @@
           <w:lang w:val="en-US"/>
         </w:rPr>
       </w:pPr>
-      <w:proofErr w:type="spellStart"/>
       <w:r>
         <w:rPr>
           <w:lang w:val="en-US"/>
         </w:rPr>
         <w:t>sec_towr</w:t>
       </w:r>
-      <w:proofErr w:type="spellEnd"/>
       <w:r>
         <w:rPr>
           <w:lang w:val="en-US"/>
@@ -1275,17 +911,8 @@
           <w:color w:val="00B050"/>
           <w:lang w:val="en-US"/>
         </w:rPr>
-        <w:t xml:space="preserve"> and his </w:t>
-      </w:r>
-      <w:proofErr w:type="spellStart"/>
-      <w:r>
-        <w:rPr>
-          <w:color w:val="00B050"/>
-          <w:lang w:val="en-US"/>
-        </w:rPr>
-        <w:t>childeren</w:t>
-      </w:r>
-      <w:proofErr w:type="spellEnd"/>
+        <w:t xml:space="preserve"> and his childeren</w:t>
+      </w:r>
       <w:r>
         <w:rPr>
           <w:color w:val="00B050"/>
@@ -1729,42 +1356,18 @@
           <w:lang w:val="en-US"/>
         </w:rPr>
       </w:pPr>
-      <w:proofErr w:type="spellStart"/>
-      <w:r>
-        <w:rPr>
-          <w:lang w:val="en-US"/>
-        </w:rPr>
-        <w:t>MyModule</w:t>
-      </w:r>
-      <w:proofErr w:type="spellEnd"/>
-      <w:r>
-        <w:rPr>
-          <w:lang w:val="en-US"/>
-        </w:rPr>
-        <w:t xml:space="preserve"> </w:t>
+      <w:r>
+        <w:rPr>
+          <w:lang w:val="en-US"/>
+        </w:rPr>
+        <w:t xml:space="preserve">MyModule </w:t>
       </w:r>
       <w:r>
         <w:rPr>
           <w:color w:val="00B050"/>
           <w:lang w:val="en-US"/>
         </w:rPr>
-        <w:t xml:space="preserve">(example of a custom module, this directory should contain at least an </w:t>
-      </w:r>
-      <w:proofErr w:type="spellStart"/>
-      <w:r>
-        <w:rPr>
-          <w:color w:val="00B050"/>
-          <w:lang w:val="en-US"/>
-        </w:rPr>
-        <w:t>initModule.sqf</w:t>
-      </w:r>
-      <w:proofErr w:type="spellEnd"/>
-      <w:r>
-        <w:rPr>
-          <w:color w:val="00B050"/>
-          <w:lang w:val="en-US"/>
-        </w:rPr>
-        <w:t>)</w:t>
+        <w:t>(example of a custom module, this directory should contain at least an initModule.sqf)</w:t>
       </w:r>
     </w:p>
     <w:p>
@@ -1846,14 +1449,12 @@
           <w:lang w:val="en-US"/>
         </w:rPr>
       </w:pPr>
-      <w:proofErr w:type="spellStart"/>
       <w:r>
         <w:rPr>
           <w:lang w:val="en-US"/>
         </w:rPr>
         <w:t>F_addPreServerInitScript</w:t>
       </w:r>
-      <w:proofErr w:type="spellEnd"/>
     </w:p>
     <w:p>
       <w:pPr>
@@ -1907,38 +1508,20 @@
         <w:rPr>
           <w:lang w:val="en-US"/>
         </w:rPr>
-        <w:t>[</w:t>
-      </w:r>
-      <w:proofErr w:type="spellStart"/>
-      <w:r>
-        <w:rPr>
-          <w:lang w:val="en-US"/>
-        </w:rPr>
-        <w:t>scriptName</w:t>
-      </w:r>
-      <w:proofErr w:type="spellEnd"/>
-      <w:r>
-        <w:rPr>
-          <w:lang w:val="en-US"/>
-        </w:rPr>
-        <w:t xml:space="preserve">] call </w:t>
-      </w:r>
-      <w:proofErr w:type="spellStart"/>
+        <w:t xml:space="preserve">[scriptName] call </w:t>
+      </w:r>
       <w:r>
         <w:rPr>
           <w:lang w:val="en-US"/>
         </w:rPr>
         <w:t>F_addPreServerInitScript</w:t>
       </w:r>
-      <w:proofErr w:type="spellEnd"/>
-      <w:proofErr w:type="gramStart"/>
       <w:r>
         <w:rPr>
           <w:lang w:val="en-US"/>
         </w:rPr>
         <w:t>;</w:t>
       </w:r>
-      <w:proofErr w:type="gramEnd"/>
       <w:r>
         <w:rPr>
           <w:lang w:val="en-US"/>
@@ -1952,19 +1535,11 @@
         </w:rPr>
         <w:tab/>
       </w:r>
-      <w:proofErr w:type="spellStart"/>
-      <w:r>
-        <w:rPr>
-          <w:lang w:val="en-US"/>
-        </w:rPr>
-        <w:t>scriptName</w:t>
-      </w:r>
-      <w:proofErr w:type="spellEnd"/>
-      <w:r>
-        <w:rPr>
-          <w:lang w:val="en-US"/>
-        </w:rPr>
-        <w:t>: String</w:t>
+      <w:r>
+        <w:rPr>
+          <w:lang w:val="en-US"/>
+        </w:rPr>
+        <w:t>scriptName: String</w:t>
       </w:r>
       <w:r>
         <w:rPr>
@@ -2007,7 +1582,6 @@
           <w:lang w:val="en-US"/>
         </w:rPr>
       </w:pPr>
-      <w:proofErr w:type="spellStart"/>
       <w:r>
         <w:rPr>
           <w:lang w:val="en-US"/>
@@ -2015,7 +1589,6 @@
         <w:lastRenderedPageBreak/>
         <w:t>F_addPostServerInitScript</w:t>
       </w:r>
-      <w:proofErr w:type="spellEnd"/>
     </w:p>
     <w:p>
       <w:pPr>
@@ -2034,19 +1607,7 @@
           <w:lang w:val="en-US"/>
         </w:rPr>
         <w:tab/>
-        <w:t xml:space="preserve">This method adds a custom script you want to run </w:t>
-      </w:r>
-      <w:r>
-        <w:rPr>
-          <w:lang w:val="en-US"/>
-        </w:rPr>
-        <w:t>after the server initialized</w:t>
-      </w:r>
-      <w:r>
-        <w:rPr>
-          <w:lang w:val="en-US"/>
-        </w:rPr>
-        <w:t>.</w:t>
+        <w:t>This method adds a custom script you want to run after the server initialized.</w:t>
       </w:r>
       <w:r>
         <w:rPr>
@@ -2066,23 +1627,8 @@
           <w:lang w:val="en-US"/>
         </w:rPr>
         <w:tab/>
-        <w:t>[</w:t>
-      </w:r>
-      <w:proofErr w:type="spellStart"/>
-      <w:r>
-        <w:rPr>
-          <w:lang w:val="en-US"/>
-        </w:rPr>
-        <w:t>scriptName</w:t>
-      </w:r>
-      <w:proofErr w:type="spellEnd"/>
-      <w:r>
-        <w:rPr>
-          <w:lang w:val="en-US"/>
-        </w:rPr>
-        <w:t xml:space="preserve">] call </w:t>
-      </w:r>
-      <w:proofErr w:type="spellStart"/>
+        <w:t xml:space="preserve">[scriptName] call </w:t>
+      </w:r>
       <w:r>
         <w:rPr>
           <w:lang w:val="en-US"/>
@@ -2095,15 +1641,12 @@
         </w:rPr>
         <w:t>addPostServerInitScript</w:t>
       </w:r>
-      <w:proofErr w:type="spellEnd"/>
-      <w:proofErr w:type="gramStart"/>
       <w:r>
         <w:rPr>
           <w:lang w:val="en-US"/>
         </w:rPr>
         <w:t>;</w:t>
       </w:r>
-      <w:proofErr w:type="gramEnd"/>
       <w:r>
         <w:rPr>
           <w:lang w:val="en-US"/>
@@ -2116,20 +1659,7 @@
           <w:lang w:val="en-US"/>
         </w:rPr>
         <w:tab/>
-      </w:r>
-      <w:proofErr w:type="spellStart"/>
-      <w:r>
-        <w:rPr>
-          <w:lang w:val="en-US"/>
-        </w:rPr>
-        <w:t>scriptName</w:t>
-      </w:r>
-      <w:proofErr w:type="spellEnd"/>
-      <w:r>
-        <w:rPr>
-          <w:lang w:val="en-US"/>
-        </w:rPr>
-        <w:t>: String</w:t>
+        <w:t>scriptName: String</w:t>
       </w:r>
       <w:r>
         <w:rPr>
@@ -2159,14 +1689,12 @@
           <w:lang w:val="en-US"/>
         </w:rPr>
       </w:pPr>
-      <w:proofErr w:type="spellStart"/>
       <w:r>
         <w:rPr>
           <w:lang w:val="en-US"/>
         </w:rPr>
         <w:t>F_addOneSecondHearthbeatScript</w:t>
       </w:r>
-      <w:proofErr w:type="spellEnd"/>
     </w:p>
     <w:p>
       <w:pPr>
@@ -2185,19 +1713,7 @@
           <w:lang w:val="en-US"/>
         </w:rPr>
         <w:tab/>
-        <w:t xml:space="preserve">This method adds a custom script </w:t>
-      </w:r>
-      <w:r>
-        <w:rPr>
-          <w:lang w:val="en-US"/>
-        </w:rPr>
-        <w:t>that will run each one second</w:t>
-      </w:r>
-      <w:r>
-        <w:rPr>
-          <w:lang w:val="en-US"/>
-        </w:rPr>
-        <w:t>.</w:t>
+        <w:t>This method adds a custom script that will run each one second.</w:t>
       </w:r>
       <w:r>
         <w:rPr>
@@ -2217,38 +1733,20 @@
           <w:lang w:val="en-US"/>
         </w:rPr>
         <w:tab/>
-        <w:t>[</w:t>
-      </w:r>
-      <w:proofErr w:type="spellStart"/>
-      <w:r>
-        <w:rPr>
-          <w:lang w:val="en-US"/>
-        </w:rPr>
-        <w:t>scriptName</w:t>
-      </w:r>
-      <w:proofErr w:type="spellEnd"/>
-      <w:r>
-        <w:rPr>
-          <w:lang w:val="en-US"/>
-        </w:rPr>
-        <w:t xml:space="preserve">] call </w:t>
-      </w:r>
-      <w:proofErr w:type="spellStart"/>
+        <w:t xml:space="preserve">[scriptName] call </w:t>
+      </w:r>
       <w:r>
         <w:rPr>
           <w:lang w:val="en-US"/>
         </w:rPr>
         <w:t>F_addOneSecondHearthbeatScript</w:t>
       </w:r>
-      <w:proofErr w:type="spellEnd"/>
-      <w:proofErr w:type="gramStart"/>
       <w:r>
         <w:rPr>
           <w:lang w:val="en-US"/>
         </w:rPr>
         <w:t>;</w:t>
       </w:r>
-      <w:proofErr w:type="gramEnd"/>
       <w:r>
         <w:rPr>
           <w:lang w:val="en-US"/>
@@ -2261,20 +1759,7 @@
           <w:lang w:val="en-US"/>
         </w:rPr>
         <w:tab/>
-      </w:r>
-      <w:proofErr w:type="spellStart"/>
-      <w:r>
-        <w:rPr>
-          <w:lang w:val="en-US"/>
-        </w:rPr>
-        <w:t>scriptName</w:t>
-      </w:r>
-      <w:proofErr w:type="spellEnd"/>
-      <w:r>
-        <w:rPr>
-          <w:lang w:val="en-US"/>
-        </w:rPr>
-        <w:t>: String</w:t>
+        <w:t>scriptName: String</w:t>
       </w:r>
       <w:r>
         <w:rPr>
@@ -2304,14 +1789,12 @@
           <w:lang w:val="en-US"/>
         </w:rPr>
       </w:pPr>
-      <w:proofErr w:type="spellStart"/>
       <w:r>
         <w:rPr>
           <w:lang w:val="en-US"/>
         </w:rPr>
         <w:t>F_addFiveMinuteHearthbeatScript</w:t>
       </w:r>
-      <w:proofErr w:type="spellEnd"/>
     </w:p>
     <w:p>
       <w:pPr>
@@ -2330,19 +1813,7 @@
           <w:lang w:val="en-US"/>
         </w:rPr>
         <w:tab/>
-        <w:t xml:space="preserve">This method adds a custom script that will run each </w:t>
-      </w:r>
-      <w:r>
-        <w:rPr>
-          <w:lang w:val="en-US"/>
-        </w:rPr>
-        <w:t>five minutes</w:t>
-      </w:r>
-      <w:r>
-        <w:rPr>
-          <w:lang w:val="en-US"/>
-        </w:rPr>
-        <w:t>.</w:t>
+        <w:t>This method adds a custom script that will run each five minutes.</w:t>
       </w:r>
       <w:r>
         <w:rPr>
@@ -2362,38 +1833,20 @@
           <w:lang w:val="en-US"/>
         </w:rPr>
         <w:tab/>
-        <w:t>[</w:t>
-      </w:r>
-      <w:proofErr w:type="spellStart"/>
-      <w:r>
-        <w:rPr>
-          <w:lang w:val="en-US"/>
-        </w:rPr>
-        <w:t>scriptName</w:t>
-      </w:r>
-      <w:proofErr w:type="spellEnd"/>
-      <w:r>
-        <w:rPr>
-          <w:lang w:val="en-US"/>
-        </w:rPr>
-        <w:t xml:space="preserve">] call </w:t>
-      </w:r>
-      <w:proofErr w:type="spellStart"/>
+        <w:t xml:space="preserve">[scriptName] call </w:t>
+      </w:r>
       <w:r>
         <w:rPr>
           <w:lang w:val="en-US"/>
         </w:rPr>
         <w:t>F_addFiveMinuteHearthbeatScript</w:t>
       </w:r>
-      <w:proofErr w:type="spellEnd"/>
-      <w:proofErr w:type="gramStart"/>
       <w:r>
         <w:rPr>
           <w:lang w:val="en-US"/>
         </w:rPr>
         <w:t>;</w:t>
       </w:r>
-      <w:proofErr w:type="gramEnd"/>
       <w:r>
         <w:rPr>
           <w:lang w:val="en-US"/>
@@ -2406,20 +1859,7 @@
           <w:lang w:val="en-US"/>
         </w:rPr>
         <w:tab/>
-      </w:r>
-      <w:proofErr w:type="spellStart"/>
-      <w:r>
-        <w:rPr>
-          <w:lang w:val="en-US"/>
-        </w:rPr>
-        <w:t>scriptName</w:t>
-      </w:r>
-      <w:proofErr w:type="spellEnd"/>
-      <w:r>
-        <w:rPr>
-          <w:lang w:val="en-US"/>
-        </w:rPr>
-        <w:t>: String</w:t>
+        <w:t>scriptName: String</w:t>
       </w:r>
       <w:r>
         <w:rPr>
@@ -2449,14 +1889,12 @@
           <w:lang w:val="en-US"/>
         </w:rPr>
       </w:pPr>
-      <w:proofErr w:type="spellStart"/>
       <w:r>
         <w:rPr>
           <w:lang w:val="en-US"/>
         </w:rPr>
         <w:t>F_addSectorActivationScript</w:t>
       </w:r>
-      <w:proofErr w:type="spellEnd"/>
     </w:p>
     <w:p>
       <w:pPr>
@@ -2475,13 +1913,7 @@
           <w:lang w:val="en-US"/>
         </w:rPr>
         <w:tab/>
-        <w:t xml:space="preserve">This method adds a custom script that will run </w:t>
-      </w:r>
-      <w:r>
-        <w:rPr>
-          <w:lang w:val="en-US"/>
-        </w:rPr>
-        <w:t>after a sector activates from neutral to active.</w:t>
+        <w:t>This method adds a custom script that will run after a sector activates from neutral to active.</w:t>
       </w:r>
       <w:r>
         <w:rPr>
@@ -2501,38 +1933,20 @@
           <w:lang w:val="en-US"/>
         </w:rPr>
         <w:tab/>
-        <w:t>[</w:t>
-      </w:r>
-      <w:proofErr w:type="spellStart"/>
-      <w:r>
-        <w:rPr>
-          <w:lang w:val="en-US"/>
-        </w:rPr>
-        <w:t>scriptName</w:t>
-      </w:r>
-      <w:proofErr w:type="spellEnd"/>
-      <w:r>
-        <w:rPr>
-          <w:lang w:val="en-US"/>
-        </w:rPr>
-        <w:t xml:space="preserve">] call </w:t>
-      </w:r>
-      <w:proofErr w:type="spellStart"/>
+        <w:t xml:space="preserve">[scriptName] call </w:t>
+      </w:r>
       <w:r>
         <w:rPr>
           <w:lang w:val="en-US"/>
         </w:rPr>
         <w:t>F_addSectorActivationScript</w:t>
       </w:r>
-      <w:proofErr w:type="spellEnd"/>
-      <w:proofErr w:type="gramStart"/>
       <w:r>
         <w:rPr>
           <w:lang w:val="en-US"/>
         </w:rPr>
         <w:t>;</w:t>
       </w:r>
-      <w:proofErr w:type="gramEnd"/>
       <w:r>
         <w:rPr>
           <w:lang w:val="en-US"/>
@@ -2545,20 +1959,7 @@
           <w:lang w:val="en-US"/>
         </w:rPr>
         <w:tab/>
-      </w:r>
-      <w:proofErr w:type="spellStart"/>
-      <w:r>
-        <w:rPr>
-          <w:lang w:val="en-US"/>
-        </w:rPr>
-        <w:t>scriptName</w:t>
-      </w:r>
-      <w:proofErr w:type="spellEnd"/>
-      <w:r>
-        <w:rPr>
-          <w:lang w:val="en-US"/>
-        </w:rPr>
-        <w:t>: String</w:t>
+        <w:t>scriptName: String</w:t>
       </w:r>
       <w:r>
         <w:rPr>
@@ -2588,14 +1989,12 @@
           <w:lang w:val="en-US"/>
         </w:rPr>
       </w:pPr>
-      <w:proofErr w:type="spellStart"/>
       <w:r>
         <w:rPr>
           <w:lang w:val="en-US"/>
         </w:rPr>
         <w:t>F_addSectorDeActivationScript</w:t>
       </w:r>
-      <w:proofErr w:type="spellEnd"/>
     </w:p>
     <w:p>
       <w:pPr>
@@ -2614,13 +2013,7 @@
           <w:lang w:val="en-US"/>
         </w:rPr>
         <w:tab/>
-        <w:t xml:space="preserve">This method adds a custom script that will run after a sector </w:t>
-      </w:r>
-      <w:r>
-        <w:rPr>
-          <w:lang w:val="en-US"/>
-        </w:rPr>
-        <w:t>actually deactivates and goes back to neutral state</w:t>
+        <w:t>This method adds a custom script that will run after a sector actually deactivates and goes back to neutral state</w:t>
       </w:r>
       <w:r>
         <w:rPr>
@@ -2640,38 +2033,20 @@
           <w:lang w:val="en-US"/>
         </w:rPr>
         <w:tab/>
-        <w:t>[</w:t>
-      </w:r>
-      <w:proofErr w:type="spellStart"/>
-      <w:r>
-        <w:rPr>
-          <w:lang w:val="en-US"/>
-        </w:rPr>
-        <w:t>scriptName</w:t>
-      </w:r>
-      <w:proofErr w:type="spellEnd"/>
-      <w:r>
-        <w:rPr>
-          <w:lang w:val="en-US"/>
-        </w:rPr>
-        <w:t xml:space="preserve">] call </w:t>
-      </w:r>
-      <w:proofErr w:type="spellStart"/>
+        <w:t xml:space="preserve">[scriptName] call </w:t>
+      </w:r>
       <w:r>
         <w:rPr>
           <w:lang w:val="en-US"/>
         </w:rPr>
         <w:t>F_addSectorDeActivationScript</w:t>
       </w:r>
-      <w:proofErr w:type="spellEnd"/>
-      <w:proofErr w:type="gramStart"/>
       <w:r>
         <w:rPr>
           <w:lang w:val="en-US"/>
         </w:rPr>
         <w:t>;</w:t>
       </w:r>
-      <w:proofErr w:type="gramEnd"/>
       <w:r>
         <w:rPr>
           <w:lang w:val="en-US"/>
@@ -2684,20 +2059,7 @@
           <w:lang w:val="en-US"/>
         </w:rPr>
         <w:tab/>
-      </w:r>
-      <w:proofErr w:type="spellStart"/>
-      <w:r>
-        <w:rPr>
-          <w:lang w:val="en-US"/>
-        </w:rPr>
-        <w:t>scriptName</w:t>
-      </w:r>
-      <w:proofErr w:type="spellEnd"/>
-      <w:r>
-        <w:rPr>
-          <w:lang w:val="en-US"/>
-        </w:rPr>
-        <w:t>: String</w:t>
+        <w:t>scriptName: String</w:t>
       </w:r>
       <w:r>
         <w:rPr>
@@ -2727,14 +2089,12 @@
           <w:lang w:val="en-US"/>
         </w:rPr>
       </w:pPr>
-      <w:proofErr w:type="spellStart"/>
       <w:r>
         <w:rPr>
           <w:lang w:val="en-US"/>
         </w:rPr>
         <w:t>F_addSectorContestedScript</w:t>
       </w:r>
-      <w:proofErr w:type="spellEnd"/>
     </w:p>
     <w:p>
       <w:pPr>
@@ -2753,13 +2113,7 @@
           <w:lang w:val="en-US"/>
         </w:rPr>
         <w:tab/>
-        <w:t xml:space="preserve">This method adds a custom script that will run after a sector </w:t>
-      </w:r>
-      <w:r>
-        <w:rPr>
-          <w:lang w:val="en-US"/>
-        </w:rPr>
-        <w:t>turns contested</w:t>
+        <w:t>This method adds a custom script that will run after a sector turns contested</w:t>
       </w:r>
       <w:r>
         <w:rPr>
@@ -2779,38 +2133,20 @@
           <w:lang w:val="en-US"/>
         </w:rPr>
         <w:tab/>
-        <w:t>[</w:t>
-      </w:r>
-      <w:proofErr w:type="spellStart"/>
-      <w:r>
-        <w:rPr>
-          <w:lang w:val="en-US"/>
-        </w:rPr>
-        <w:t>scriptName</w:t>
-      </w:r>
-      <w:proofErr w:type="spellEnd"/>
-      <w:r>
-        <w:rPr>
-          <w:lang w:val="en-US"/>
-        </w:rPr>
-        <w:t xml:space="preserve">] call </w:t>
-      </w:r>
-      <w:proofErr w:type="spellStart"/>
+        <w:t xml:space="preserve">[scriptName] call </w:t>
+      </w:r>
       <w:r>
         <w:rPr>
           <w:lang w:val="en-US"/>
         </w:rPr>
         <w:t>F_addSectorContestedScript</w:t>
       </w:r>
-      <w:proofErr w:type="spellEnd"/>
-      <w:proofErr w:type="gramStart"/>
       <w:r>
         <w:rPr>
           <w:lang w:val="en-US"/>
         </w:rPr>
         <w:t>;</w:t>
       </w:r>
-      <w:proofErr w:type="gramEnd"/>
       <w:r>
         <w:rPr>
           <w:lang w:val="en-US"/>
@@ -2823,20 +2159,7 @@
           <w:lang w:val="en-US"/>
         </w:rPr>
         <w:tab/>
-      </w:r>
-      <w:proofErr w:type="spellStart"/>
-      <w:r>
-        <w:rPr>
-          <w:lang w:val="en-US"/>
-        </w:rPr>
-        <w:t>scriptName</w:t>
-      </w:r>
-      <w:proofErr w:type="spellEnd"/>
-      <w:r>
-        <w:rPr>
-          <w:lang w:val="en-US"/>
-        </w:rPr>
-        <w:t>: String</w:t>
+        <w:t>scriptName: String</w:t>
       </w:r>
       <w:r>
         <w:rPr>
@@ -2866,14 +2189,12 @@
           <w:lang w:val="en-US"/>
         </w:rPr>
       </w:pPr>
-      <w:proofErr w:type="spellStart"/>
       <w:r>
         <w:rPr>
           <w:lang w:val="en-US"/>
         </w:rPr>
         <w:t>F_addSectorCreatedScript</w:t>
       </w:r>
-      <w:proofErr w:type="spellEnd"/>
     </w:p>
     <w:p>
       <w:pPr>
@@ -2892,13 +2213,7 @@
           <w:lang w:val="en-US"/>
         </w:rPr>
         <w:tab/>
-        <w:t xml:space="preserve">This method adds a custom script that will run after a sector </w:t>
-      </w:r>
-      <w:r>
-        <w:rPr>
-          <w:lang w:val="en-US"/>
-        </w:rPr>
-        <w:t>is just created</w:t>
+        <w:t>This method adds a custom script that will run after a sector is just created</w:t>
       </w:r>
       <w:r>
         <w:rPr>
@@ -2918,38 +2233,20 @@
           <w:lang w:val="en-US"/>
         </w:rPr>
         <w:tab/>
-        <w:t>[</w:t>
-      </w:r>
-      <w:proofErr w:type="spellStart"/>
-      <w:r>
-        <w:rPr>
-          <w:lang w:val="en-US"/>
-        </w:rPr>
-        <w:t>scriptName</w:t>
-      </w:r>
-      <w:proofErr w:type="spellEnd"/>
-      <w:r>
-        <w:rPr>
-          <w:lang w:val="en-US"/>
-        </w:rPr>
-        <w:t xml:space="preserve">] call </w:t>
-      </w:r>
-      <w:proofErr w:type="spellStart"/>
+        <w:t xml:space="preserve">[scriptName] call </w:t>
+      </w:r>
       <w:r>
         <w:rPr>
           <w:lang w:val="en-US"/>
         </w:rPr>
         <w:t>F_addSectorCreatedScript</w:t>
       </w:r>
-      <w:proofErr w:type="spellEnd"/>
-      <w:proofErr w:type="gramStart"/>
       <w:r>
         <w:rPr>
           <w:lang w:val="en-US"/>
         </w:rPr>
         <w:t>;</w:t>
       </w:r>
-      <w:proofErr w:type="gramEnd"/>
       <w:r>
         <w:rPr>
           <w:lang w:val="en-US"/>
@@ -2962,20 +2259,7 @@
           <w:lang w:val="en-US"/>
         </w:rPr>
         <w:tab/>
-      </w:r>
-      <w:proofErr w:type="spellStart"/>
-      <w:r>
-        <w:rPr>
-          <w:lang w:val="en-US"/>
-        </w:rPr>
-        <w:t>scriptName</w:t>
-      </w:r>
-      <w:proofErr w:type="spellEnd"/>
-      <w:r>
-        <w:rPr>
-          <w:lang w:val="en-US"/>
-        </w:rPr>
-        <w:t>: String</w:t>
+        <w:t>scriptName: String</w:t>
       </w:r>
       <w:r>
         <w:rPr>
@@ -3018,7 +2302,6 @@
           <w:lang w:val="en-US"/>
         </w:rPr>
       </w:pPr>
-      <w:proofErr w:type="spellStart"/>
       <w:r>
         <w:rPr>
           <w:lang w:val="en-US"/>
@@ -3026,7 +2309,6 @@
         <w:lastRenderedPageBreak/>
         <w:t>F_addSectorLoadedScript</w:t>
       </w:r>
-      <w:proofErr w:type="spellEnd"/>
     </w:p>
     <w:p>
       <w:pPr>
@@ -3045,13 +2327,7 @@
           <w:lang w:val="en-US"/>
         </w:rPr>
         <w:tab/>
-        <w:t xml:space="preserve">This method adds a custom script that will run after a sector is </w:t>
-      </w:r>
-      <w:r>
-        <w:rPr>
-          <w:lang w:val="en-US"/>
-        </w:rPr>
-        <w:t>loaded from the save</w:t>
+        <w:t>This method adds a custom script that will run after a sector is loaded from the save</w:t>
       </w:r>
       <w:r>
         <w:rPr>
@@ -3071,38 +2347,20 @@
           <w:lang w:val="en-US"/>
         </w:rPr>
         <w:tab/>
-        <w:t>[</w:t>
-      </w:r>
-      <w:proofErr w:type="spellStart"/>
-      <w:r>
-        <w:rPr>
-          <w:lang w:val="en-US"/>
-        </w:rPr>
-        <w:t>scriptName</w:t>
-      </w:r>
-      <w:proofErr w:type="spellEnd"/>
-      <w:r>
-        <w:rPr>
-          <w:lang w:val="en-US"/>
-        </w:rPr>
-        <w:t xml:space="preserve">] call </w:t>
-      </w:r>
-      <w:proofErr w:type="spellStart"/>
+        <w:t xml:space="preserve">[scriptName] call </w:t>
+      </w:r>
       <w:r>
         <w:rPr>
           <w:lang w:val="en-US"/>
         </w:rPr>
         <w:t>F_addSectorLoadedScript</w:t>
       </w:r>
-      <w:proofErr w:type="spellEnd"/>
-      <w:proofErr w:type="gramStart"/>
       <w:r>
         <w:rPr>
           <w:lang w:val="en-US"/>
         </w:rPr>
         <w:t>;</w:t>
       </w:r>
-      <w:proofErr w:type="gramEnd"/>
       <w:r>
         <w:rPr>
           <w:lang w:val="en-US"/>
@@ -3115,20 +2373,7 @@
           <w:lang w:val="en-US"/>
         </w:rPr>
         <w:tab/>
-      </w:r>
-      <w:proofErr w:type="spellStart"/>
-      <w:r>
-        <w:rPr>
-          <w:lang w:val="en-US"/>
-        </w:rPr>
-        <w:t>scriptName</w:t>
-      </w:r>
-      <w:proofErr w:type="spellEnd"/>
-      <w:r>
-        <w:rPr>
-          <w:lang w:val="en-US"/>
-        </w:rPr>
-        <w:t>: String</w:t>
+        <w:t>scriptName: String</w:t>
       </w:r>
       <w:r>
         <w:rPr>
@@ -3158,14 +2403,12 @@
           <w:lang w:val="en-US"/>
         </w:rPr>
       </w:pPr>
-      <w:proofErr w:type="spellStart"/>
       <w:r>
         <w:rPr>
           <w:lang w:val="en-US"/>
         </w:rPr>
         <w:t>F_addSectorType</w:t>
       </w:r>
-      <w:proofErr w:type="spellEnd"/>
     </w:p>
     <w:p>
       <w:pPr>
@@ -3206,50 +2449,30 @@
         <w:tab/>
         <w:t>[</w:t>
       </w:r>
-      <w:proofErr w:type="spellStart"/>
-      <w:r>
-        <w:rPr>
-          <w:lang w:val="en-US"/>
-        </w:rPr>
-        <w:t>sectorTag</w:t>
-      </w:r>
-      <w:proofErr w:type="spellEnd"/>
-      <w:r>
-        <w:rPr>
-          <w:lang w:val="en-US"/>
-        </w:rPr>
-        <w:t xml:space="preserve">, </w:t>
-      </w:r>
-      <w:proofErr w:type="spellStart"/>
-      <w:r>
-        <w:rPr>
-          <w:lang w:val="en-US"/>
-        </w:rPr>
-        <w:t>sectorIcon</w:t>
-      </w:r>
-      <w:proofErr w:type="spellEnd"/>
+      <w:r>
+        <w:rPr>
+          <w:lang w:val="en-US"/>
+        </w:rPr>
+        <w:t>sectorTag, sectorIcon</w:t>
+      </w:r>
       <w:r>
         <w:rPr>
           <w:lang w:val="en-US"/>
         </w:rPr>
         <w:t xml:space="preserve">] call </w:t>
       </w:r>
-      <w:proofErr w:type="spellStart"/>
       <w:r>
         <w:rPr>
           <w:lang w:val="en-US"/>
         </w:rPr>
         <w:t>F_addSectorType</w:t>
       </w:r>
-      <w:proofErr w:type="spellEnd"/>
-      <w:proofErr w:type="gramStart"/>
       <w:r>
         <w:rPr>
           <w:lang w:val="en-US"/>
         </w:rPr>
         <w:t>;</w:t>
       </w:r>
-      <w:proofErr w:type="gramEnd"/>
       <w:r>
         <w:rPr>
           <w:lang w:val="en-US"/>
@@ -3262,47 +2485,7 @@
           <w:lang w:val="en-US"/>
         </w:rPr>
         <w:tab/>
-      </w:r>
-      <w:proofErr w:type="spellStart"/>
-      <w:r>
-        <w:rPr>
-          <w:lang w:val="en-US"/>
-        </w:rPr>
-        <w:t>sectorTag</w:t>
-      </w:r>
-      <w:proofErr w:type="spellEnd"/>
-      <w:r>
-        <w:rPr>
-          <w:lang w:val="en-US"/>
-        </w:rPr>
-        <w:t>: String</w:t>
-      </w:r>
-      <w:r>
-        <w:rPr>
-          <w:lang w:val="en-US"/>
-        </w:rPr>
-        <w:t xml:space="preserve"> unique tag for the sector type </w:t>
-      </w:r>
-      <w:proofErr w:type="spellStart"/>
-      <w:r>
-        <w:rPr>
-          <w:lang w:val="en-US"/>
-        </w:rPr>
-        <w:t>fe</w:t>
-      </w:r>
-      <w:proofErr w:type="spellEnd"/>
-      <w:r>
-        <w:rPr>
-          <w:lang w:val="en-US"/>
-        </w:rPr>
-        <w:t xml:space="preserve">: </w:t>
-      </w:r>
-      <w:proofErr w:type="spellStart"/>
-      <w:r>
-        <w:rPr>
-          <w:lang w:val="en-US"/>
-        </w:rPr>
-        <w:t>sec_</w:t>
+        <w:t>sectorTag: String unique tag for the sector type fe: sec_</w:t>
       </w:r>
       <w:r>
         <w:rPr>
@@ -3310,7 +2493,6 @@
         </w:rPr>
         <w:t>dock</w:t>
       </w:r>
-      <w:proofErr w:type="spellEnd"/>
       <w:r>
         <w:rPr>
           <w:lang w:val="en-US"/>
@@ -3323,48 +2505,24 @@
         </w:rPr>
         <w:br/>
       </w:r>
-      <w:proofErr w:type="spellStart"/>
-      <w:r>
-        <w:rPr>
-          <w:lang w:val="en-US"/>
-        </w:rPr>
-        <w:t>sectorIcon</w:t>
-      </w:r>
-      <w:proofErr w:type="spellEnd"/>
-      <w:r>
-        <w:rPr>
-          <w:lang w:val="en-US"/>
-        </w:rPr>
-        <w:t xml:space="preserve">: String </w:t>
-      </w:r>
-      <w:r>
-        <w:rPr>
-          <w:lang w:val="en-US"/>
-        </w:rPr>
-        <w:t xml:space="preserve">the icon you want for the sector </w:t>
-      </w:r>
-      <w:proofErr w:type="spellStart"/>
-      <w:r>
-        <w:rPr>
-          <w:lang w:val="en-US"/>
-        </w:rPr>
-        <w:t>fe</w:t>
-      </w:r>
-      <w:proofErr w:type="spellEnd"/>
-      <w:r>
-        <w:rPr>
-          <w:lang w:val="en-US"/>
-        </w:rPr>
-        <w:t xml:space="preserve">: </w:t>
-      </w:r>
-      <w:proofErr w:type="spellStart"/>
+      <w:r>
+        <w:rPr>
+          <w:lang w:val="en-US"/>
+        </w:rPr>
+        <w:t xml:space="preserve">sectorIcon: String </w:t>
+      </w:r>
+      <w:r>
+        <w:rPr>
+          <w:lang w:val="en-US"/>
+        </w:rPr>
+        <w:t xml:space="preserve">the icon you want for the sector fe: </w:t>
+      </w:r>
       <w:r>
         <w:rPr>
           <w:lang w:val="en-US"/>
         </w:rPr>
         <w:t>loc_Quay</w:t>
       </w:r>
-      <w:proofErr w:type="spellEnd"/>
       <w:r>
         <w:rPr>
           <w:lang w:val="en-US"/>
@@ -3407,14 +2565,12 @@
           <w:lang w:val="en-US"/>
         </w:rPr>
       </w:pPr>
-      <w:proofErr w:type="spellStart"/>
       <w:r>
         <w:rPr>
           <w:lang w:val="en-US"/>
         </w:rPr>
         <w:t>F_addRespawnScript</w:t>
       </w:r>
-      <w:proofErr w:type="spellEnd"/>
     </w:p>
     <w:p>
       <w:pPr>
@@ -3441,33 +2597,17 @@
         </w:rPr>
         <w:t xml:space="preserve">to the </w:t>
       </w:r>
-      <w:proofErr w:type="spellStart"/>
       <w:r>
         <w:rPr>
           <w:lang w:val="en-US"/>
         </w:rPr>
         <w:t>Respawn</w:t>
       </w:r>
-      <w:proofErr w:type="spellEnd"/>
-      <w:r>
-        <w:rPr>
-          <w:lang w:val="en-US"/>
-        </w:rPr>
-        <w:t xml:space="preserve"> </w:t>
-      </w:r>
-      <w:proofErr w:type="spellStart"/>
-      <w:r>
-        <w:rPr>
-          <w:lang w:val="en-US"/>
-        </w:rPr>
-        <w:t>eventhandler</w:t>
-      </w:r>
-      <w:proofErr w:type="spellEnd"/>
-      <w:r>
-        <w:rPr>
-          <w:lang w:val="en-US"/>
-        </w:rPr>
-        <w:t xml:space="preserve"> of the players</w:t>
+      <w:r>
+        <w:rPr>
+          <w:lang w:val="en-US"/>
+        </w:rPr>
+        <w:t xml:space="preserve"> eventhandler of the players</w:t>
       </w:r>
       <w:r>
         <w:rPr>
@@ -3487,38 +2627,20 @@
           <w:lang w:val="en-US"/>
         </w:rPr>
         <w:tab/>
-        <w:t>[</w:t>
-      </w:r>
-      <w:proofErr w:type="spellStart"/>
-      <w:r>
-        <w:rPr>
-          <w:lang w:val="en-US"/>
-        </w:rPr>
-        <w:t>scriptName</w:t>
-      </w:r>
-      <w:proofErr w:type="spellEnd"/>
-      <w:r>
-        <w:rPr>
-          <w:lang w:val="en-US"/>
-        </w:rPr>
-        <w:t xml:space="preserve">] call </w:t>
-      </w:r>
-      <w:proofErr w:type="spellStart"/>
+        <w:t xml:space="preserve">[scriptName] call </w:t>
+      </w:r>
       <w:r>
         <w:rPr>
           <w:lang w:val="en-US"/>
         </w:rPr>
         <w:t>F_addRespawnScript</w:t>
       </w:r>
-      <w:proofErr w:type="spellEnd"/>
-      <w:proofErr w:type="gramStart"/>
       <w:r>
         <w:rPr>
           <w:lang w:val="en-US"/>
         </w:rPr>
         <w:t>;</w:t>
       </w:r>
-      <w:proofErr w:type="gramEnd"/>
       <w:r>
         <w:rPr>
           <w:lang w:val="en-US"/>
@@ -3531,20 +2653,7 @@
           <w:lang w:val="en-US"/>
         </w:rPr>
         <w:tab/>
-      </w:r>
-      <w:proofErr w:type="spellStart"/>
-      <w:r>
-        <w:rPr>
-          <w:lang w:val="en-US"/>
-        </w:rPr>
-        <w:t>scriptName</w:t>
-      </w:r>
-      <w:proofErr w:type="spellEnd"/>
-      <w:r>
-        <w:rPr>
-          <w:lang w:val="en-US"/>
-        </w:rPr>
-        <w:t>: String</w:t>
+        <w:t>scriptName: String</w:t>
       </w:r>
       <w:r>
         <w:rPr>
@@ -3569,10 +2678,282 @@
     </w:p>
     <w:p>
       <w:pPr>
-        <w:rPr>
-          <w:lang w:val="en-US"/>
-        </w:rPr>
-      </w:pPr>
+        <w:pStyle w:val="Heading2"/>
+        <w:rPr>
+          <w:lang w:val="en-US"/>
+        </w:rPr>
+      </w:pPr>
+      <w:r>
+        <w:rPr>
+          <w:lang w:val="en-US"/>
+        </w:rPr>
+        <w:t>Shared functions</w:t>
+      </w:r>
+    </w:p>
+    <w:p>
+      <w:pPr>
+        <w:pStyle w:val="Heading3"/>
+        <w:rPr>
+          <w:lang w:val="en-US"/>
+        </w:rPr>
+      </w:pPr>
+      <w:r>
+        <w:rPr>
+          <w:lang w:val="en-US"/>
+        </w:rPr>
+        <w:t>F_getUnitCount</w:t>
+      </w:r>
+    </w:p>
+    <w:p>
+      <w:pPr>
+        <w:rPr>
+          <w:lang w:val="en-US"/>
+        </w:rPr>
+      </w:pPr>
+      <w:r>
+        <w:rPr>
+          <w:lang w:val="en-US"/>
+        </w:rPr>
+        <w:t>Description:</w:t>
+      </w:r>
+      <w:r>
+        <w:rPr>
+          <w:lang w:val="en-US"/>
+        </w:rPr>
+        <w:tab/>
+      </w:r>
+      <w:r>
+        <w:rPr>
+          <w:lang w:val="en-US"/>
+        </w:rPr>
+        <w:t>This method counts all units in a certain radius of a certain side</w:t>
+      </w:r>
+      <w:r>
+        <w:rPr>
+          <w:lang w:val="en-US"/>
+        </w:rPr>
+        <w:br/>
+        <w:t>Syntax:</w:t>
+      </w:r>
+      <w:r>
+        <w:rPr>
+          <w:lang w:val="en-US"/>
+        </w:rPr>
+        <w:tab/>
+      </w:r>
+      <w:r>
+        <w:rPr>
+          <w:lang w:val="en-US"/>
+        </w:rPr>
+        <w:tab/>
+        <w:t>[</w:t>
+      </w:r>
+      <w:r>
+        <w:rPr>
+          <w:lang w:val="en-US"/>
+        </w:rPr>
+        <w:t>position, distance, side</w:t>
+      </w:r>
+      <w:r>
+        <w:rPr>
+          <w:lang w:val="en-US"/>
+        </w:rPr>
+        <w:t xml:space="preserve">] call </w:t>
+      </w:r>
+      <w:r>
+        <w:rPr>
+          <w:lang w:val="en-US"/>
+        </w:rPr>
+        <w:t>F_getUnitCount</w:t>
+      </w:r>
+      <w:r>
+        <w:rPr>
+          <w:lang w:val="en-US"/>
+        </w:rPr>
+        <w:t>;</w:t>
+      </w:r>
+      <w:r>
+        <w:rPr>
+          <w:lang w:val="en-US"/>
+        </w:rPr>
+        <w:br/>
+        <w:t>Parameters:</w:t>
+      </w:r>
+      <w:r>
+        <w:rPr>
+          <w:lang w:val="en-US"/>
+        </w:rPr>
+        <w:tab/>
+      </w:r>
+      <w:r>
+        <w:rPr>
+          <w:lang w:val="en-US"/>
+        </w:rPr>
+        <w:t>position: Position center of the radius, distance: Number size of the radius to look for units, side: Side only units of this side will be counted</w:t>
+      </w:r>
+      <w:r>
+        <w:rPr>
+          <w:lang w:val="en-US"/>
+        </w:rPr>
+        <w:br/>
+        <w:t>Return:</w:t>
+      </w:r>
+      <w:r>
+        <w:rPr>
+          <w:lang w:val="en-US"/>
+        </w:rPr>
+        <w:tab/>
+      </w:r>
+      <w:r>
+        <w:rPr>
+          <w:lang w:val="en-US"/>
+        </w:rPr>
+        <w:tab/>
+      </w:r>
+      <w:r>
+        <w:rPr>
+          <w:lang w:val="en-US"/>
+        </w:rPr>
+        <w:t>Number:  all counted units</w:t>
+      </w:r>
+    </w:p>
+    <w:p>
+      <w:pPr>
+        <w:pStyle w:val="Heading3"/>
+        <w:rPr>
+          <w:lang w:val="en-US"/>
+        </w:rPr>
+      </w:pPr>
+      <w:r>
+        <w:rPr>
+          <w:lang w:val="en-US"/>
+        </w:rPr>
+        <w:t>F_log</w:t>
+      </w:r>
+    </w:p>
+    <w:p>
+      <w:pPr>
+        <w:rPr>
+          <w:lang w:val="en-US"/>
+        </w:rPr>
+      </w:pPr>
+      <w:r>
+        <w:rPr>
+          <w:lang w:val="en-US"/>
+        </w:rPr>
+        <w:t>Description:</w:t>
+      </w:r>
+      <w:r>
+        <w:rPr>
+          <w:lang w:val="en-US"/>
+        </w:rPr>
+        <w:tab/>
+        <w:t xml:space="preserve">This </w:t>
+      </w:r>
+      <w:r>
+        <w:rPr>
+          <w:lang w:val="en-US"/>
+        </w:rPr>
+        <w:t>method is for adding logging, however it will only log with DEBUG_ENABLED</w:t>
+      </w:r>
+      <w:r>
+        <w:rPr>
+          <w:lang w:val="en-US"/>
+        </w:rPr>
+        <w:br/>
+        <w:t>Syntax:</w:t>
+      </w:r>
+      <w:r>
+        <w:rPr>
+          <w:lang w:val="en-US"/>
+        </w:rPr>
+        <w:tab/>
+      </w:r>
+      <w:r>
+        <w:rPr>
+          <w:lang w:val="en-US"/>
+        </w:rPr>
+        <w:tab/>
+        <w:t>[</w:t>
+      </w:r>
+      <w:r>
+        <w:rPr>
+          <w:lang w:val="en-US"/>
+        </w:rPr>
+        <w:t>[String, Params…]</w:t>
+      </w:r>
+      <w:r>
+        <w:rPr>
+          <w:lang w:val="en-US"/>
+        </w:rPr>
+        <w:t xml:space="preserve">] call </w:t>
+      </w:r>
+      <w:r>
+        <w:rPr>
+          <w:lang w:val="en-US"/>
+        </w:rPr>
+        <w:t>F_</w:t>
+      </w:r>
+      <w:r>
+        <w:rPr>
+          <w:lang w:val="en-US"/>
+        </w:rPr>
+        <w:t>log</w:t>
+      </w:r>
+      <w:r>
+        <w:rPr>
+          <w:lang w:val="en-US"/>
+        </w:rPr>
+        <w:t>;</w:t>
+      </w:r>
+      <w:r>
+        <w:rPr>
+          <w:lang w:val="en-US"/>
+        </w:rPr>
+        <w:br/>
+        <w:t>Parameters:</w:t>
+      </w:r>
+      <w:r>
+        <w:rPr>
+          <w:lang w:val="en-US"/>
+        </w:rPr>
+        <w:tab/>
+      </w:r>
+      <w:r>
+        <w:rPr>
+          <w:lang w:val="en-US"/>
+        </w:rPr>
+        <w:t xml:space="preserve">[String, Params…] log message to format </w:t>
+      </w:r>
+      <w:r>
+        <w:rPr>
+          <w:lang w:val="en-US"/>
+        </w:rPr>
+        <w:br/>
+        <w:t>fe [[“Logging data %1”, “myData”]] call F_log;</w:t>
+      </w:r>
+      <w:bookmarkStart w:id="0" w:name="_GoBack"/>
+      <w:bookmarkEnd w:id="0"/>
+      <w:r>
+        <w:rPr>
+          <w:lang w:val="en-US"/>
+        </w:rPr>
+        <w:br/>
+        <w:t>Return:</w:t>
+      </w:r>
+      <w:r>
+        <w:rPr>
+          <w:lang w:val="en-US"/>
+        </w:rPr>
+        <w:tab/>
+      </w:r>
+      <w:r>
+        <w:rPr>
+          <w:lang w:val="en-US"/>
+        </w:rPr>
+        <w:tab/>
+        <w:t>Number:  all counted units</w:t>
+      </w:r>
     </w:p>
     <w:sectPr>
       <w:pgSz w:w="11906" w:h="16838"/>

</xml_diff>

<commit_message>
- Small update to manual
</commit_message>
<xml_diff>
--- a/documentation/CTI template mission.docx
+++ b/documentation/CTI template mission.docx
@@ -140,17 +140,61 @@
           <w:lang w:val="en-US"/>
         </w:rPr>
       </w:pPr>
-      <w:r>
-        <w:rPr>
-          <w:lang w:val="en-US"/>
-        </w:rPr>
-        <w:t>Init: Initialization of shared, client and server scripts.  All sectors will be created here either from scratch or loaded from the savegame</w:t>
-      </w:r>
-      <w:r>
-        <w:rPr>
-          <w:lang w:val="en-US"/>
-        </w:rPr>
-        <w:t>.  All actions before the server initializes and after the server initializes can be extended by custom module scripts.  Any respawn handlers will be added client side to the player object.  These respawn handlers can be extended by custom module scripts.</w:t>
+      <w:proofErr w:type="spellStart"/>
+      <w:r>
+        <w:rPr>
+          <w:lang w:val="en-US"/>
+        </w:rPr>
+        <w:t>Init</w:t>
+      </w:r>
+      <w:proofErr w:type="spellEnd"/>
+      <w:r>
+        <w:rPr>
+          <w:lang w:val="en-US"/>
+        </w:rPr>
+        <w:t xml:space="preserve">: Initialization of shared, client and server scripts.  All sectors will be created here either from scratch or loaded from the </w:t>
+      </w:r>
+      <w:proofErr w:type="spellStart"/>
+      <w:r>
+        <w:rPr>
+          <w:lang w:val="en-US"/>
+        </w:rPr>
+        <w:t>savegame</w:t>
+      </w:r>
+      <w:proofErr w:type="spellEnd"/>
+      <w:r>
+        <w:rPr>
+          <w:lang w:val="en-US"/>
+        </w:rPr>
+        <w:t xml:space="preserve">.  All actions before the server initializes and after the server initializes can be extended by custom module scripts.  Any </w:t>
+      </w:r>
+      <w:proofErr w:type="spellStart"/>
+      <w:r>
+        <w:rPr>
+          <w:lang w:val="en-US"/>
+        </w:rPr>
+        <w:t>respawn</w:t>
+      </w:r>
+      <w:proofErr w:type="spellEnd"/>
+      <w:r>
+        <w:rPr>
+          <w:lang w:val="en-US"/>
+        </w:rPr>
+        <w:t xml:space="preserve"> handlers will be added client side to the player object.  These </w:t>
+      </w:r>
+      <w:proofErr w:type="spellStart"/>
+      <w:r>
+        <w:rPr>
+          <w:lang w:val="en-US"/>
+        </w:rPr>
+        <w:t>respawn</w:t>
+      </w:r>
+      <w:proofErr w:type="spellEnd"/>
+      <w:r>
+        <w:rPr>
+          <w:lang w:val="en-US"/>
+        </w:rPr>
+        <w:t xml:space="preserve"> handlers can be extended by custom module scripts.</w:t>
       </w:r>
     </w:p>
     <w:p>
@@ -164,11 +208,33 @@
           <w:lang w:val="en-US"/>
         </w:rPr>
       </w:pPr>
-      <w:r>
-        <w:rPr>
-          <w:lang w:val="en-US"/>
-        </w:rPr>
-        <w:t>LoadManager: All data from the savegame is loaded here and made available.  Can be extended by custom module scripts</w:t>
+      <w:proofErr w:type="spellStart"/>
+      <w:r>
+        <w:rPr>
+          <w:lang w:val="en-US"/>
+        </w:rPr>
+        <w:t>LoadManager</w:t>
+      </w:r>
+      <w:proofErr w:type="spellEnd"/>
+      <w:r>
+        <w:rPr>
+          <w:lang w:val="en-US"/>
+        </w:rPr>
+        <w:t xml:space="preserve">: All data from the </w:t>
+      </w:r>
+      <w:proofErr w:type="spellStart"/>
+      <w:r>
+        <w:rPr>
+          <w:lang w:val="en-US"/>
+        </w:rPr>
+        <w:t>savegame</w:t>
+      </w:r>
+      <w:proofErr w:type="spellEnd"/>
+      <w:r>
+        <w:rPr>
+          <w:lang w:val="en-US"/>
+        </w:rPr>
+        <w:t xml:space="preserve"> is loaded here and made available.  Can be extended by custom module scripts</w:t>
       </w:r>
       <w:r>
         <w:rPr>
@@ -194,11 +260,33 @@
           <w:lang w:val="en-US"/>
         </w:rPr>
       </w:pPr>
-      <w:r>
-        <w:rPr>
-          <w:lang w:val="en-US"/>
-        </w:rPr>
-        <w:t>LoadCustomModules: Any modules need to be activated here by calling their own init scripts</w:t>
+      <w:proofErr w:type="spellStart"/>
+      <w:r>
+        <w:rPr>
+          <w:lang w:val="en-US"/>
+        </w:rPr>
+        <w:t>LoadCustomModules</w:t>
+      </w:r>
+      <w:proofErr w:type="spellEnd"/>
+      <w:r>
+        <w:rPr>
+          <w:lang w:val="en-US"/>
+        </w:rPr>
+        <w:t xml:space="preserve">: Any modules need to be activated here by calling their own </w:t>
+      </w:r>
+      <w:proofErr w:type="spellStart"/>
+      <w:r>
+        <w:rPr>
+          <w:lang w:val="en-US"/>
+        </w:rPr>
+        <w:t>init</w:t>
+      </w:r>
+      <w:proofErr w:type="spellEnd"/>
+      <w:r>
+        <w:rPr>
+          <w:lang w:val="en-US"/>
+        </w:rPr>
+        <w:t xml:space="preserve"> scripts</w:t>
       </w:r>
     </w:p>
     <w:p>
@@ -212,11 +300,33 @@
           <w:lang w:val="en-US"/>
         </w:rPr>
       </w:pPr>
-      <w:r>
-        <w:rPr>
-          <w:lang w:val="en-US"/>
-        </w:rPr>
-        <w:t>OneSecondHearthBeat: Each second any script added to the one second hearthbeat will be executed.  These can be extended by custom module scripts.</w:t>
+      <w:proofErr w:type="spellStart"/>
+      <w:r>
+        <w:rPr>
+          <w:lang w:val="en-US"/>
+        </w:rPr>
+        <w:t>OneSecondHearthBeat</w:t>
+      </w:r>
+      <w:proofErr w:type="spellEnd"/>
+      <w:r>
+        <w:rPr>
+          <w:lang w:val="en-US"/>
+        </w:rPr>
+        <w:t xml:space="preserve">: Each second any script added to the one second </w:t>
+      </w:r>
+      <w:proofErr w:type="spellStart"/>
+      <w:r>
+        <w:rPr>
+          <w:lang w:val="en-US"/>
+        </w:rPr>
+        <w:t>hearthbeat</w:t>
+      </w:r>
+      <w:proofErr w:type="spellEnd"/>
+      <w:r>
+        <w:rPr>
+          <w:lang w:val="en-US"/>
+        </w:rPr>
+        <w:t xml:space="preserve"> will be executed.  These can be extended by custom module scripts.</w:t>
       </w:r>
     </w:p>
     <w:p>
@@ -230,11 +340,33 @@
           <w:lang w:val="en-US"/>
         </w:rPr>
       </w:pPr>
-      <w:r>
-        <w:rPr>
-          <w:lang w:val="en-US"/>
-        </w:rPr>
-        <w:t>FiveMinuteHearthBeat: Each five minutes any script added to the five minute hearthbeat will be executed.  These can be extended by custom module scripts.</w:t>
+      <w:proofErr w:type="spellStart"/>
+      <w:r>
+        <w:rPr>
+          <w:lang w:val="en-US"/>
+        </w:rPr>
+        <w:t>FiveMinuteHearthBeat</w:t>
+      </w:r>
+      <w:proofErr w:type="spellEnd"/>
+      <w:r>
+        <w:rPr>
+          <w:lang w:val="en-US"/>
+        </w:rPr>
+        <w:t xml:space="preserve">: Each five minutes any script added to the five minute </w:t>
+      </w:r>
+      <w:proofErr w:type="spellStart"/>
+      <w:r>
+        <w:rPr>
+          <w:lang w:val="en-US"/>
+        </w:rPr>
+        <w:t>hearthbeat</w:t>
+      </w:r>
+      <w:proofErr w:type="spellEnd"/>
+      <w:r>
+        <w:rPr>
+          <w:lang w:val="en-US"/>
+        </w:rPr>
+        <w:t xml:space="preserve"> will be executed.  These can be extended by custom module scripts.</w:t>
       </w:r>
     </w:p>
     <w:p>
@@ -248,12 +380,76 @@
           <w:lang w:val="en-US"/>
         </w:rPr>
       </w:pPr>
+      <w:proofErr w:type="spellStart"/>
       <w:r>
         <w:rPr>
           <w:lang w:val="en-US"/>
         </w:rPr>
         <w:lastRenderedPageBreak/>
-        <w:t>SaveManager: Attached to the five minute hearthbeat, this saves all data in the mission to the profilenamespace with the key defined in coreServerConstants.sqf.  This key can be overridden in coreSettingOverride.sqf.  After the default save mechanic custom module scripts can be added.</w:t>
+        <w:t>SaveManager</w:t>
+      </w:r>
+      <w:proofErr w:type="spellEnd"/>
+      <w:r>
+        <w:rPr>
+          <w:lang w:val="en-US"/>
+        </w:rPr>
+        <w:t xml:space="preserve">: Attached to the five minute </w:t>
+      </w:r>
+      <w:proofErr w:type="spellStart"/>
+      <w:r>
+        <w:rPr>
+          <w:lang w:val="en-US"/>
+        </w:rPr>
+        <w:t>hearthbeat</w:t>
+      </w:r>
+      <w:proofErr w:type="spellEnd"/>
+      <w:r>
+        <w:rPr>
+          <w:lang w:val="en-US"/>
+        </w:rPr>
+        <w:t xml:space="preserve">, this saves all data in the mission to the </w:t>
+      </w:r>
+      <w:proofErr w:type="spellStart"/>
+      <w:r>
+        <w:rPr>
+          <w:lang w:val="en-US"/>
+        </w:rPr>
+        <w:t>profilenamespace</w:t>
+      </w:r>
+      <w:proofErr w:type="spellEnd"/>
+      <w:r>
+        <w:rPr>
+          <w:lang w:val="en-US"/>
+        </w:rPr>
+        <w:t xml:space="preserve"> with the key defined in </w:t>
+      </w:r>
+      <w:proofErr w:type="spellStart"/>
+      <w:r>
+        <w:rPr>
+          <w:lang w:val="en-US"/>
+        </w:rPr>
+        <w:t>coreServerConstants.sqf</w:t>
+      </w:r>
+      <w:proofErr w:type="spellEnd"/>
+      <w:r>
+        <w:rPr>
+          <w:lang w:val="en-US"/>
+        </w:rPr>
+        <w:t xml:space="preserve">.  This key can be overridden in </w:t>
+      </w:r>
+      <w:proofErr w:type="spellStart"/>
+      <w:r>
+        <w:rPr>
+          <w:lang w:val="en-US"/>
+        </w:rPr>
+        <w:t>coreSettingOverride.sqf</w:t>
+      </w:r>
+      <w:proofErr w:type="spellEnd"/>
+      <w:r>
+        <w:rPr>
+          <w:lang w:val="en-US"/>
+        </w:rPr>
+        <w:t>.  After the default save mechanic custom module scripts can be added.</w:t>
       </w:r>
     </w:p>
     <w:p>
@@ -267,11 +463,19 @@
           <w:lang w:val="en-US"/>
         </w:rPr>
       </w:pPr>
-      <w:r>
-        <w:rPr>
-          <w:lang w:val="en-US"/>
-        </w:rPr>
-        <w:t>GameManager: The game manager is the engine of the code, each second it triggers</w:t>
+      <w:proofErr w:type="spellStart"/>
+      <w:r>
+        <w:rPr>
+          <w:lang w:val="en-US"/>
+        </w:rPr>
+        <w:t>GameManager</w:t>
+      </w:r>
+      <w:proofErr w:type="spellEnd"/>
+      <w:r>
+        <w:rPr>
+          <w:lang w:val="en-US"/>
+        </w:rPr>
+        <w:t>: The game manager is the engine of the code, each second it triggers</w:t>
       </w:r>
       <w:r>
         <w:rPr>
@@ -303,11 +507,19 @@
           <w:lang w:val="en-US"/>
         </w:rPr>
       </w:pPr>
-      <w:r>
-        <w:rPr>
-          <w:lang w:val="en-US"/>
-        </w:rPr>
-        <w:t>DeactivationHandler: Decides if a sector needs to be deactivated.  Can be extended by custom module scripts after deactivation has occurred.</w:t>
+      <w:proofErr w:type="spellStart"/>
+      <w:r>
+        <w:rPr>
+          <w:lang w:val="en-US"/>
+        </w:rPr>
+        <w:t>DeactivationHandler</w:t>
+      </w:r>
+      <w:proofErr w:type="spellEnd"/>
+      <w:r>
+        <w:rPr>
+          <w:lang w:val="en-US"/>
+        </w:rPr>
+        <w:t>: Decides if a sector needs to be deactivated.  Can be extended by custom module scripts after deactivation has occurred.</w:t>
       </w:r>
     </w:p>
     <w:p>
@@ -321,11 +533,19 @@
           <w:lang w:val="en-US"/>
         </w:rPr>
       </w:pPr>
-      <w:r>
-        <w:rPr>
-          <w:lang w:val="en-US"/>
-        </w:rPr>
-        <w:t>ActivationHandler: Decides if a sector needs to be activated.  Can be extended by custom module scripts after activation for a sector from neutral to active has occurred.</w:t>
+      <w:proofErr w:type="spellStart"/>
+      <w:r>
+        <w:rPr>
+          <w:lang w:val="en-US"/>
+        </w:rPr>
+        <w:t>ActivationHandler</w:t>
+      </w:r>
+      <w:proofErr w:type="spellEnd"/>
+      <w:r>
+        <w:rPr>
+          <w:lang w:val="en-US"/>
+        </w:rPr>
+        <w:t>: Decides if a sector needs to be activated.  Can be extended by custom module scripts after activation for a sector from neutral to active has occurred.</w:t>
       </w:r>
     </w:p>
     <w:p>
@@ -339,11 +559,19 @@
           <w:lang w:val="en-US"/>
         </w:rPr>
       </w:pPr>
-      <w:r>
-        <w:rPr>
-          <w:lang w:val="en-US"/>
-        </w:rPr>
-        <w:t>ContestingHandler: Decides if a sector is being contested. Can be extended by custom module scripts after it puts a sector in contested condition.</w:t>
+      <w:proofErr w:type="spellStart"/>
+      <w:r>
+        <w:rPr>
+          <w:lang w:val="en-US"/>
+        </w:rPr>
+        <w:t>ContestingHandler</w:t>
+      </w:r>
+      <w:proofErr w:type="spellEnd"/>
+      <w:r>
+        <w:rPr>
+          <w:lang w:val="en-US"/>
+        </w:rPr>
+        <w:t>: Decides if a sector is being contested. Can be extended by custom module scripts after it puts a sector in contested condition.</w:t>
       </w:r>
     </w:p>
     <w:p>
@@ -357,11 +585,33 @@
           <w:lang w:val="en-US"/>
         </w:rPr>
       </w:pPr>
-      <w:r>
-        <w:rPr>
-          <w:lang w:val="en-US"/>
-        </w:rPr>
-        <w:t>ControlHandler: Decides if a sector needs to change hands.  It decides by using the SectorControlRule as predicate.  Can be extended by custom module scripts after control has switched.</w:t>
+      <w:proofErr w:type="spellStart"/>
+      <w:r>
+        <w:rPr>
+          <w:lang w:val="en-US"/>
+        </w:rPr>
+        <w:t>ControlHandler</w:t>
+      </w:r>
+      <w:proofErr w:type="spellEnd"/>
+      <w:r>
+        <w:rPr>
+          <w:lang w:val="en-US"/>
+        </w:rPr>
+        <w:t xml:space="preserve">: Decides if a sector needs to change hands.  It decides by using the </w:t>
+      </w:r>
+      <w:proofErr w:type="spellStart"/>
+      <w:r>
+        <w:rPr>
+          <w:lang w:val="en-US"/>
+        </w:rPr>
+        <w:t>SectorControlRule</w:t>
+      </w:r>
+      <w:proofErr w:type="spellEnd"/>
+      <w:r>
+        <w:rPr>
+          <w:lang w:val="en-US"/>
+        </w:rPr>
+        <w:t xml:space="preserve"> as predicate.  Can be extended by custom module scripts after control has switched.</w:t>
       </w:r>
     </w:p>
     <w:p>
@@ -375,11 +625,35 @@
           <w:lang w:val="en-US"/>
         </w:rPr>
       </w:pPr>
-      <w:r>
-        <w:rPr>
-          <w:lang w:val="en-US"/>
-        </w:rPr>
-        <w:t xml:space="preserve">SectorControlRule: Rule that returns a boolean deciding if a sector should change side.  It receives the invisible sector object as input.  Mission designers can create their own rule script in the override folder and </w:t>
+      <w:proofErr w:type="spellStart"/>
+      <w:r>
+        <w:rPr>
+          <w:lang w:val="en-US"/>
+        </w:rPr>
+        <w:t>SectorControlRule</w:t>
+      </w:r>
+      <w:proofErr w:type="spellEnd"/>
+      <w:r>
+        <w:rPr>
+          <w:lang w:val="en-US"/>
+        </w:rPr>
+        <w:t xml:space="preserve">: Rule that returns a </w:t>
+      </w:r>
+      <w:proofErr w:type="spellStart"/>
+      <w:proofErr w:type="gramStart"/>
+      <w:r>
+        <w:rPr>
+          <w:lang w:val="en-US"/>
+        </w:rPr>
+        <w:t>boolean</w:t>
+      </w:r>
+      <w:proofErr w:type="spellEnd"/>
+      <w:proofErr w:type="gramEnd"/>
+      <w:r>
+        <w:rPr>
+          <w:lang w:val="en-US"/>
+        </w:rPr>
+        <w:t xml:space="preserve"> deciding if a sector should change side.  It receives the invisible sector object as input.  Mission designers can create their own rule script in the override folder and </w:t>
       </w:r>
       <w:r>
         <w:rPr>
@@ -393,12 +667,14 @@
         </w:rPr>
         <w:t xml:space="preserve"> the script in </w:t>
       </w:r>
+      <w:proofErr w:type="spellStart"/>
       <w:r>
         <w:rPr>
           <w:lang w:val="en-US"/>
         </w:rPr>
         <w:t>coreSettingOverride.sqf</w:t>
       </w:r>
+      <w:proofErr w:type="spellEnd"/>
     </w:p>
     <w:p>
       <w:pPr>
@@ -411,11 +687,63 @@
           <w:lang w:val="en-US"/>
         </w:rPr>
       </w:pPr>
-      <w:r>
-        <w:rPr>
-          <w:lang w:val="en-US"/>
-        </w:rPr>
-        <w:t>GameEndingRule: This rule is used directly by the GameManager.  It returns a boolean deciding if the game should end.  It receives three parameters as input.  The total amount of sectors in OPFOR hands, the total amount of sectors in BLUFOR hands and the total amount of sectors.  Mission designers can create their own rule script in the override folder and put the script in coreSettingOverride.sqf.</w:t>
+      <w:proofErr w:type="spellStart"/>
+      <w:r>
+        <w:rPr>
+          <w:lang w:val="en-US"/>
+        </w:rPr>
+        <w:t>GameEndingRule</w:t>
+      </w:r>
+      <w:proofErr w:type="spellEnd"/>
+      <w:r>
+        <w:rPr>
+          <w:lang w:val="en-US"/>
+        </w:rPr>
+        <w:t xml:space="preserve">: This rule is used directly by the </w:t>
+      </w:r>
+      <w:proofErr w:type="spellStart"/>
+      <w:r>
+        <w:rPr>
+          <w:lang w:val="en-US"/>
+        </w:rPr>
+        <w:t>GameManager</w:t>
+      </w:r>
+      <w:proofErr w:type="spellEnd"/>
+      <w:r>
+        <w:rPr>
+          <w:lang w:val="en-US"/>
+        </w:rPr>
+        <w:t xml:space="preserve">.  It returns a </w:t>
+      </w:r>
+      <w:proofErr w:type="spellStart"/>
+      <w:proofErr w:type="gramStart"/>
+      <w:r>
+        <w:rPr>
+          <w:lang w:val="en-US"/>
+        </w:rPr>
+        <w:t>boolean</w:t>
+      </w:r>
+      <w:proofErr w:type="spellEnd"/>
+      <w:proofErr w:type="gramEnd"/>
+      <w:r>
+        <w:rPr>
+          <w:lang w:val="en-US"/>
+        </w:rPr>
+        <w:t xml:space="preserve"> deciding if the game should end.  It receives three parameters as input.  The total amount of sectors in OPFOR hands, the total amount of sectors in BLUFOR hands and the total amount of sectors.  Mission designers can create their own rule script in the override folder and put the script in </w:t>
+      </w:r>
+      <w:proofErr w:type="spellStart"/>
+      <w:r>
+        <w:rPr>
+          <w:lang w:val="en-US"/>
+        </w:rPr>
+        <w:t>coreSettingOverride.sqf</w:t>
+      </w:r>
+      <w:proofErr w:type="spellEnd"/>
+      <w:r>
+        <w:rPr>
+          <w:lang w:val="en-US"/>
+        </w:rPr>
+        <w:t>.</w:t>
       </w:r>
     </w:p>
     <w:p>
@@ -480,11 +808,28 @@
         </w:rPr>
         <w:t xml:space="preserve">&lt;type&gt;_&lt;name&gt; </w:t>
       </w:r>
-      <w:r>
-        <w:rPr>
-          <w:lang w:val="en-US"/>
-        </w:rPr>
-        <w:t>fe: sec_town_</w:t>
+      <w:proofErr w:type="spellStart"/>
+      <w:proofErr w:type="gramStart"/>
+      <w:r>
+        <w:rPr>
+          <w:lang w:val="en-US"/>
+        </w:rPr>
+        <w:t>fe</w:t>
+      </w:r>
+      <w:proofErr w:type="spellEnd"/>
+      <w:proofErr w:type="gramEnd"/>
+      <w:r>
+        <w:rPr>
+          <w:lang w:val="en-US"/>
+        </w:rPr>
+        <w:t xml:space="preserve">: </w:t>
+      </w:r>
+      <w:proofErr w:type="spellStart"/>
+      <w:r>
+        <w:rPr>
+          <w:lang w:val="en-US"/>
+        </w:rPr>
+        <w:t>sec_town_</w:t>
       </w:r>
       <w:r>
         <w:rPr>
@@ -492,6 +837,7 @@
         </w:rPr>
         <w:t>telos</w:t>
       </w:r>
+      <w:proofErr w:type="spellEnd"/>
       <w:r>
         <w:rPr>
           <w:lang w:val="en-US"/>
@@ -524,12 +870,14 @@
           <w:lang w:val="en-US"/>
         </w:rPr>
       </w:pPr>
+      <w:proofErr w:type="spellStart"/>
       <w:r>
         <w:rPr>
           <w:lang w:val="en-US"/>
         </w:rPr>
         <w:t>markerName</w:t>
       </w:r>
+      <w:proofErr w:type="spellEnd"/>
       <w:r>
         <w:rPr>
           <w:lang w:val="en-US"/>
@@ -746,12 +1094,14 @@
           <w:lang w:val="en-US"/>
         </w:rPr>
       </w:pPr>
+      <w:proofErr w:type="spellStart"/>
       <w:r>
         <w:rPr>
           <w:lang w:val="en-US"/>
         </w:rPr>
         <w:t>sec_town</w:t>
       </w:r>
+      <w:proofErr w:type="spellEnd"/>
       <w:r>
         <w:rPr>
           <w:lang w:val="en-US"/>
@@ -774,12 +1124,14 @@
           <w:lang w:val="en-US"/>
         </w:rPr>
       </w:pPr>
+      <w:proofErr w:type="spellStart"/>
       <w:r>
         <w:rPr>
           <w:lang w:val="en-US"/>
         </w:rPr>
         <w:t>sec_fuel</w:t>
       </w:r>
+      <w:proofErr w:type="spellEnd"/>
       <w:r>
         <w:rPr>
           <w:lang w:val="en-US"/>
@@ -802,12 +1154,14 @@
           <w:lang w:val="en-US"/>
         </w:rPr>
       </w:pPr>
+      <w:proofErr w:type="spellStart"/>
       <w:r>
         <w:rPr>
           <w:lang w:val="en-US"/>
         </w:rPr>
         <w:t>sec_base</w:t>
       </w:r>
+      <w:proofErr w:type="spellEnd"/>
       <w:r>
         <w:rPr>
           <w:lang w:val="en-US"/>
@@ -830,12 +1184,14 @@
           <w:lang w:val="en-US"/>
         </w:rPr>
       </w:pPr>
+      <w:proofErr w:type="spellStart"/>
       <w:r>
         <w:rPr>
           <w:lang w:val="en-US"/>
         </w:rPr>
         <w:t>sec_towr</w:t>
       </w:r>
+      <w:proofErr w:type="spellEnd"/>
       <w:r>
         <w:rPr>
           <w:lang w:val="en-US"/>
@@ -911,8 +1267,17 @@
           <w:color w:val="00B050"/>
           <w:lang w:val="en-US"/>
         </w:rPr>
-        <w:t xml:space="preserve"> and his childeren</w:t>
-      </w:r>
+        <w:t xml:space="preserve"> and his </w:t>
+      </w:r>
+      <w:proofErr w:type="spellStart"/>
+      <w:r>
+        <w:rPr>
+          <w:color w:val="00B050"/>
+          <w:lang w:val="en-US"/>
+        </w:rPr>
+        <w:t>childeren</w:t>
+      </w:r>
+      <w:proofErr w:type="spellEnd"/>
       <w:r>
         <w:rPr>
           <w:color w:val="00B050"/>
@@ -1356,18 +1721,42 @@
           <w:lang w:val="en-US"/>
         </w:rPr>
       </w:pPr>
-      <w:r>
-        <w:rPr>
-          <w:lang w:val="en-US"/>
-        </w:rPr>
-        <w:t xml:space="preserve">MyModule </w:t>
+      <w:proofErr w:type="spellStart"/>
+      <w:r>
+        <w:rPr>
+          <w:lang w:val="en-US"/>
+        </w:rPr>
+        <w:t>MyModule</w:t>
+      </w:r>
+      <w:proofErr w:type="spellEnd"/>
+      <w:r>
+        <w:rPr>
+          <w:lang w:val="en-US"/>
+        </w:rPr>
+        <w:t xml:space="preserve"> </w:t>
       </w:r>
       <w:r>
         <w:rPr>
           <w:color w:val="00B050"/>
           <w:lang w:val="en-US"/>
         </w:rPr>
-        <w:t>(example of a custom module, this directory should contain at least an initModule.sqf)</w:t>
+        <w:t xml:space="preserve">(example of a custom module, this directory should contain at least an </w:t>
+      </w:r>
+      <w:proofErr w:type="spellStart"/>
+      <w:r>
+        <w:rPr>
+          <w:color w:val="00B050"/>
+          <w:lang w:val="en-US"/>
+        </w:rPr>
+        <w:t>initModule.sqf</w:t>
+      </w:r>
+      <w:proofErr w:type="spellEnd"/>
+      <w:r>
+        <w:rPr>
+          <w:color w:val="00B050"/>
+          <w:lang w:val="en-US"/>
+        </w:rPr>
+        <w:t>)</w:t>
       </w:r>
     </w:p>
     <w:p>
@@ -1449,12 +1838,14 @@
           <w:lang w:val="en-US"/>
         </w:rPr>
       </w:pPr>
+      <w:proofErr w:type="spellStart"/>
       <w:r>
         <w:rPr>
           <w:lang w:val="en-US"/>
         </w:rPr>
         <w:t>F_addPreServerInitScript</w:t>
       </w:r>
+      <w:proofErr w:type="spellEnd"/>
     </w:p>
     <w:p>
       <w:pPr>
@@ -1508,20 +1899,38 @@
         <w:rPr>
           <w:lang w:val="en-US"/>
         </w:rPr>
-        <w:t xml:space="preserve">[scriptName] call </w:t>
-      </w:r>
+        <w:t>[</w:t>
+      </w:r>
+      <w:proofErr w:type="spellStart"/>
+      <w:r>
+        <w:rPr>
+          <w:lang w:val="en-US"/>
+        </w:rPr>
+        <w:t>scriptName</w:t>
+      </w:r>
+      <w:proofErr w:type="spellEnd"/>
+      <w:r>
+        <w:rPr>
+          <w:lang w:val="en-US"/>
+        </w:rPr>
+        <w:t xml:space="preserve">] call </w:t>
+      </w:r>
+      <w:proofErr w:type="spellStart"/>
       <w:r>
         <w:rPr>
           <w:lang w:val="en-US"/>
         </w:rPr>
         <w:t>F_addPreServerInitScript</w:t>
       </w:r>
+      <w:proofErr w:type="spellEnd"/>
+      <w:proofErr w:type="gramStart"/>
       <w:r>
         <w:rPr>
           <w:lang w:val="en-US"/>
         </w:rPr>
         <w:t>;</w:t>
       </w:r>
+      <w:proofErr w:type="gramEnd"/>
       <w:r>
         <w:rPr>
           <w:lang w:val="en-US"/>
@@ -1535,11 +1944,19 @@
         </w:rPr>
         <w:tab/>
       </w:r>
-      <w:r>
-        <w:rPr>
-          <w:lang w:val="en-US"/>
-        </w:rPr>
-        <w:t>scriptName: String</w:t>
+      <w:proofErr w:type="spellStart"/>
+      <w:r>
+        <w:rPr>
+          <w:lang w:val="en-US"/>
+        </w:rPr>
+        <w:t>scriptName</w:t>
+      </w:r>
+      <w:proofErr w:type="spellEnd"/>
+      <w:r>
+        <w:rPr>
+          <w:lang w:val="en-US"/>
+        </w:rPr>
+        <w:t>: String</w:t>
       </w:r>
       <w:r>
         <w:rPr>
@@ -1582,6 +1999,7 @@
           <w:lang w:val="en-US"/>
         </w:rPr>
       </w:pPr>
+      <w:proofErr w:type="spellStart"/>
       <w:r>
         <w:rPr>
           <w:lang w:val="en-US"/>
@@ -1589,6 +2007,7 @@
         <w:lastRenderedPageBreak/>
         <w:t>F_addPostServerInitScript</w:t>
       </w:r>
+      <w:proofErr w:type="spellEnd"/>
     </w:p>
     <w:p>
       <w:pPr>
@@ -1627,8 +2046,23 @@
           <w:lang w:val="en-US"/>
         </w:rPr>
         <w:tab/>
-        <w:t xml:space="preserve">[scriptName] call </w:t>
-      </w:r>
+        <w:t>[</w:t>
+      </w:r>
+      <w:proofErr w:type="spellStart"/>
+      <w:r>
+        <w:rPr>
+          <w:lang w:val="en-US"/>
+        </w:rPr>
+        <w:t>scriptName</w:t>
+      </w:r>
+      <w:proofErr w:type="spellEnd"/>
+      <w:r>
+        <w:rPr>
+          <w:lang w:val="en-US"/>
+        </w:rPr>
+        <w:t xml:space="preserve">] call </w:t>
+      </w:r>
+      <w:proofErr w:type="spellStart"/>
       <w:r>
         <w:rPr>
           <w:lang w:val="en-US"/>
@@ -1641,12 +2075,15 @@
         </w:rPr>
         <w:t>addPostServerInitScript</w:t>
       </w:r>
+      <w:proofErr w:type="spellEnd"/>
+      <w:proofErr w:type="gramStart"/>
       <w:r>
         <w:rPr>
           <w:lang w:val="en-US"/>
         </w:rPr>
         <w:t>;</w:t>
       </w:r>
+      <w:proofErr w:type="gramEnd"/>
       <w:r>
         <w:rPr>
           <w:lang w:val="en-US"/>
@@ -1659,7 +2096,20 @@
           <w:lang w:val="en-US"/>
         </w:rPr>
         <w:tab/>
-        <w:t>scriptName: String</w:t>
+      </w:r>
+      <w:proofErr w:type="spellStart"/>
+      <w:r>
+        <w:rPr>
+          <w:lang w:val="en-US"/>
+        </w:rPr>
+        <w:t>scriptName</w:t>
+      </w:r>
+      <w:proofErr w:type="spellEnd"/>
+      <w:r>
+        <w:rPr>
+          <w:lang w:val="en-US"/>
+        </w:rPr>
+        <w:t>: String</w:t>
       </w:r>
       <w:r>
         <w:rPr>
@@ -1689,12 +2139,14 @@
           <w:lang w:val="en-US"/>
         </w:rPr>
       </w:pPr>
+      <w:proofErr w:type="spellStart"/>
       <w:r>
         <w:rPr>
           <w:lang w:val="en-US"/>
         </w:rPr>
         <w:t>F_addOneSecondHearthbeatScript</w:t>
       </w:r>
+      <w:proofErr w:type="spellEnd"/>
     </w:p>
     <w:p>
       <w:pPr>
@@ -1733,20 +2185,38 @@
           <w:lang w:val="en-US"/>
         </w:rPr>
         <w:tab/>
-        <w:t xml:space="preserve">[scriptName] call </w:t>
-      </w:r>
+        <w:t>[</w:t>
+      </w:r>
+      <w:proofErr w:type="spellStart"/>
+      <w:r>
+        <w:rPr>
+          <w:lang w:val="en-US"/>
+        </w:rPr>
+        <w:t>scriptName</w:t>
+      </w:r>
+      <w:proofErr w:type="spellEnd"/>
+      <w:r>
+        <w:rPr>
+          <w:lang w:val="en-US"/>
+        </w:rPr>
+        <w:t xml:space="preserve">] call </w:t>
+      </w:r>
+      <w:proofErr w:type="spellStart"/>
       <w:r>
         <w:rPr>
           <w:lang w:val="en-US"/>
         </w:rPr>
         <w:t>F_addOneSecondHearthbeatScript</w:t>
       </w:r>
+      <w:proofErr w:type="spellEnd"/>
+      <w:proofErr w:type="gramStart"/>
       <w:r>
         <w:rPr>
           <w:lang w:val="en-US"/>
         </w:rPr>
         <w:t>;</w:t>
       </w:r>
+      <w:proofErr w:type="gramEnd"/>
       <w:r>
         <w:rPr>
           <w:lang w:val="en-US"/>
@@ -1759,7 +2229,20 @@
           <w:lang w:val="en-US"/>
         </w:rPr>
         <w:tab/>
-        <w:t>scriptName: String</w:t>
+      </w:r>
+      <w:proofErr w:type="spellStart"/>
+      <w:r>
+        <w:rPr>
+          <w:lang w:val="en-US"/>
+        </w:rPr>
+        <w:t>scriptName</w:t>
+      </w:r>
+      <w:proofErr w:type="spellEnd"/>
+      <w:r>
+        <w:rPr>
+          <w:lang w:val="en-US"/>
+        </w:rPr>
+        <w:t>: String</w:t>
       </w:r>
       <w:r>
         <w:rPr>
@@ -1789,12 +2272,14 @@
           <w:lang w:val="en-US"/>
         </w:rPr>
       </w:pPr>
+      <w:proofErr w:type="spellStart"/>
       <w:r>
         <w:rPr>
           <w:lang w:val="en-US"/>
         </w:rPr>
         <w:t>F_addFiveMinuteHearthbeatScript</w:t>
       </w:r>
+      <w:proofErr w:type="spellEnd"/>
     </w:p>
     <w:p>
       <w:pPr>
@@ -1833,20 +2318,38 @@
           <w:lang w:val="en-US"/>
         </w:rPr>
         <w:tab/>
-        <w:t xml:space="preserve">[scriptName] call </w:t>
-      </w:r>
+        <w:t>[</w:t>
+      </w:r>
+      <w:proofErr w:type="spellStart"/>
+      <w:r>
+        <w:rPr>
+          <w:lang w:val="en-US"/>
+        </w:rPr>
+        <w:t>scriptName</w:t>
+      </w:r>
+      <w:proofErr w:type="spellEnd"/>
+      <w:r>
+        <w:rPr>
+          <w:lang w:val="en-US"/>
+        </w:rPr>
+        <w:t xml:space="preserve">] call </w:t>
+      </w:r>
+      <w:proofErr w:type="spellStart"/>
       <w:r>
         <w:rPr>
           <w:lang w:val="en-US"/>
         </w:rPr>
         <w:t>F_addFiveMinuteHearthbeatScript</w:t>
       </w:r>
+      <w:proofErr w:type="spellEnd"/>
+      <w:proofErr w:type="gramStart"/>
       <w:r>
         <w:rPr>
           <w:lang w:val="en-US"/>
         </w:rPr>
         <w:t>;</w:t>
       </w:r>
+      <w:proofErr w:type="gramEnd"/>
       <w:r>
         <w:rPr>
           <w:lang w:val="en-US"/>
@@ -1859,7 +2362,20 @@
           <w:lang w:val="en-US"/>
         </w:rPr>
         <w:tab/>
-        <w:t>scriptName: String</w:t>
+      </w:r>
+      <w:proofErr w:type="spellStart"/>
+      <w:r>
+        <w:rPr>
+          <w:lang w:val="en-US"/>
+        </w:rPr>
+        <w:t>scriptName</w:t>
+      </w:r>
+      <w:proofErr w:type="spellEnd"/>
+      <w:r>
+        <w:rPr>
+          <w:lang w:val="en-US"/>
+        </w:rPr>
+        <w:t>: String</w:t>
       </w:r>
       <w:r>
         <w:rPr>
@@ -1889,12 +2405,14 @@
           <w:lang w:val="en-US"/>
         </w:rPr>
       </w:pPr>
+      <w:proofErr w:type="spellStart"/>
       <w:r>
         <w:rPr>
           <w:lang w:val="en-US"/>
         </w:rPr>
         <w:t>F_addSectorActivationScript</w:t>
       </w:r>
+      <w:proofErr w:type="spellEnd"/>
     </w:p>
     <w:p>
       <w:pPr>
@@ -1914,6 +2432,12 @@
         </w:rPr>
         <w:tab/>
         <w:t>This method adds a custom script that will run after a sector activates from neutral to active.</w:t>
+      </w:r>
+      <w:r>
+        <w:rPr>
+          <w:lang w:val="en-US"/>
+        </w:rPr>
+        <w:t xml:space="preserve">  The first parameter given to the script being executed is the invisible sector object.</w:t>
       </w:r>
       <w:r>
         <w:rPr>
@@ -1933,20 +2457,38 @@
           <w:lang w:val="en-US"/>
         </w:rPr>
         <w:tab/>
-        <w:t xml:space="preserve">[scriptName] call </w:t>
-      </w:r>
+        <w:t>[</w:t>
+      </w:r>
+      <w:proofErr w:type="spellStart"/>
+      <w:r>
+        <w:rPr>
+          <w:lang w:val="en-US"/>
+        </w:rPr>
+        <w:t>scriptName</w:t>
+      </w:r>
+      <w:proofErr w:type="spellEnd"/>
+      <w:r>
+        <w:rPr>
+          <w:lang w:val="en-US"/>
+        </w:rPr>
+        <w:t xml:space="preserve">] call </w:t>
+      </w:r>
+      <w:proofErr w:type="spellStart"/>
       <w:r>
         <w:rPr>
           <w:lang w:val="en-US"/>
         </w:rPr>
         <w:t>F_addSectorActivationScript</w:t>
       </w:r>
+      <w:proofErr w:type="spellEnd"/>
+      <w:proofErr w:type="gramStart"/>
       <w:r>
         <w:rPr>
           <w:lang w:val="en-US"/>
         </w:rPr>
         <w:t>;</w:t>
       </w:r>
+      <w:proofErr w:type="gramEnd"/>
       <w:r>
         <w:rPr>
           <w:lang w:val="en-US"/>
@@ -1959,7 +2501,20 @@
           <w:lang w:val="en-US"/>
         </w:rPr>
         <w:tab/>
-        <w:t>scriptName: String</w:t>
+      </w:r>
+      <w:proofErr w:type="spellStart"/>
+      <w:r>
+        <w:rPr>
+          <w:lang w:val="en-US"/>
+        </w:rPr>
+        <w:t>scriptName</w:t>
+      </w:r>
+      <w:proofErr w:type="spellEnd"/>
+      <w:r>
+        <w:rPr>
+          <w:lang w:val="en-US"/>
+        </w:rPr>
+        <w:t>: String</w:t>
       </w:r>
       <w:r>
         <w:rPr>
@@ -1989,12 +2544,14 @@
           <w:lang w:val="en-US"/>
         </w:rPr>
       </w:pPr>
+      <w:proofErr w:type="spellStart"/>
       <w:r>
         <w:rPr>
           <w:lang w:val="en-US"/>
         </w:rPr>
         <w:t>F_addSectorDeActivationScript</w:t>
       </w:r>
+      <w:proofErr w:type="spellEnd"/>
     </w:p>
     <w:p>
       <w:pPr>
@@ -2033,20 +2590,38 @@
           <w:lang w:val="en-US"/>
         </w:rPr>
         <w:tab/>
-        <w:t xml:space="preserve">[scriptName] call </w:t>
-      </w:r>
+        <w:t>[</w:t>
+      </w:r>
+      <w:proofErr w:type="spellStart"/>
+      <w:r>
+        <w:rPr>
+          <w:lang w:val="en-US"/>
+        </w:rPr>
+        <w:t>scriptName</w:t>
+      </w:r>
+      <w:proofErr w:type="spellEnd"/>
+      <w:r>
+        <w:rPr>
+          <w:lang w:val="en-US"/>
+        </w:rPr>
+        <w:t xml:space="preserve">] call </w:t>
+      </w:r>
+      <w:proofErr w:type="spellStart"/>
       <w:r>
         <w:rPr>
           <w:lang w:val="en-US"/>
         </w:rPr>
         <w:t>F_addSectorDeActivationScript</w:t>
       </w:r>
+      <w:proofErr w:type="spellEnd"/>
+      <w:proofErr w:type="gramStart"/>
       <w:r>
         <w:rPr>
           <w:lang w:val="en-US"/>
         </w:rPr>
         <w:t>;</w:t>
       </w:r>
+      <w:proofErr w:type="gramEnd"/>
       <w:r>
         <w:rPr>
           <w:lang w:val="en-US"/>
@@ -2059,7 +2634,20 @@
           <w:lang w:val="en-US"/>
         </w:rPr>
         <w:tab/>
-        <w:t>scriptName: String</w:t>
+      </w:r>
+      <w:proofErr w:type="spellStart"/>
+      <w:r>
+        <w:rPr>
+          <w:lang w:val="en-US"/>
+        </w:rPr>
+        <w:t>scriptName</w:t>
+      </w:r>
+      <w:proofErr w:type="spellEnd"/>
+      <w:r>
+        <w:rPr>
+          <w:lang w:val="en-US"/>
+        </w:rPr>
+        <w:t>: String</w:t>
       </w:r>
       <w:r>
         <w:rPr>
@@ -2089,12 +2677,14 @@
           <w:lang w:val="en-US"/>
         </w:rPr>
       </w:pPr>
+      <w:proofErr w:type="spellStart"/>
       <w:r>
         <w:rPr>
           <w:lang w:val="en-US"/>
         </w:rPr>
         <w:t>F_addSectorContestedScript</w:t>
       </w:r>
+      <w:proofErr w:type="spellEnd"/>
     </w:p>
     <w:p>
       <w:pPr>
@@ -2114,6 +2704,18 @@
         </w:rPr>
         <w:tab/>
         <w:t>This method adds a custom script that will run after a sector turns contested</w:t>
+      </w:r>
+      <w:r>
+        <w:rPr>
+          <w:lang w:val="en-US"/>
+        </w:rPr>
+        <w:t xml:space="preserve">.  </w:t>
+      </w:r>
+      <w:r>
+        <w:rPr>
+          <w:lang w:val="en-US"/>
+        </w:rPr>
+        <w:t>The first parameter given to the script being executed is the invisible sector object.</w:t>
       </w:r>
       <w:r>
         <w:rPr>
@@ -2133,20 +2735,38 @@
           <w:lang w:val="en-US"/>
         </w:rPr>
         <w:tab/>
-        <w:t xml:space="preserve">[scriptName] call </w:t>
-      </w:r>
+        <w:t>[</w:t>
+      </w:r>
+      <w:proofErr w:type="spellStart"/>
+      <w:r>
+        <w:rPr>
+          <w:lang w:val="en-US"/>
+        </w:rPr>
+        <w:t>scriptName</w:t>
+      </w:r>
+      <w:proofErr w:type="spellEnd"/>
+      <w:r>
+        <w:rPr>
+          <w:lang w:val="en-US"/>
+        </w:rPr>
+        <w:t xml:space="preserve">] call </w:t>
+      </w:r>
+      <w:proofErr w:type="spellStart"/>
       <w:r>
         <w:rPr>
           <w:lang w:val="en-US"/>
         </w:rPr>
         <w:t>F_addSectorContestedScript</w:t>
       </w:r>
+      <w:proofErr w:type="spellEnd"/>
+      <w:proofErr w:type="gramStart"/>
       <w:r>
         <w:rPr>
           <w:lang w:val="en-US"/>
         </w:rPr>
         <w:t>;</w:t>
       </w:r>
+      <w:proofErr w:type="gramEnd"/>
       <w:r>
         <w:rPr>
           <w:lang w:val="en-US"/>
@@ -2159,7 +2779,20 @@
           <w:lang w:val="en-US"/>
         </w:rPr>
         <w:tab/>
-        <w:t>scriptName: String</w:t>
+      </w:r>
+      <w:proofErr w:type="spellStart"/>
+      <w:r>
+        <w:rPr>
+          <w:lang w:val="en-US"/>
+        </w:rPr>
+        <w:t>scriptName</w:t>
+      </w:r>
+      <w:proofErr w:type="spellEnd"/>
+      <w:r>
+        <w:rPr>
+          <w:lang w:val="en-US"/>
+        </w:rPr>
+        <w:t>: String</w:t>
       </w:r>
       <w:r>
         <w:rPr>
@@ -2189,12 +2822,14 @@
           <w:lang w:val="en-US"/>
         </w:rPr>
       </w:pPr>
+      <w:proofErr w:type="spellStart"/>
       <w:r>
         <w:rPr>
           <w:lang w:val="en-US"/>
         </w:rPr>
         <w:t>F_addSectorCreatedScript</w:t>
       </w:r>
+      <w:proofErr w:type="spellEnd"/>
     </w:p>
     <w:p>
       <w:pPr>
@@ -2214,6 +2849,18 @@
         </w:rPr>
         <w:tab/>
         <w:t>This method adds a custom script that will run after a sector is just created</w:t>
+      </w:r>
+      <w:r>
+        <w:rPr>
+          <w:lang w:val="en-US"/>
+        </w:rPr>
+        <w:t xml:space="preserve">.  </w:t>
+      </w:r>
+      <w:r>
+        <w:rPr>
+          <w:lang w:val="en-US"/>
+        </w:rPr>
+        <w:t>The first parameter given to the script being executed is the invisible sector object.</w:t>
       </w:r>
       <w:r>
         <w:rPr>
@@ -2233,20 +2880,38 @@
           <w:lang w:val="en-US"/>
         </w:rPr>
         <w:tab/>
-        <w:t xml:space="preserve">[scriptName] call </w:t>
-      </w:r>
+        <w:t>[</w:t>
+      </w:r>
+      <w:proofErr w:type="spellStart"/>
+      <w:r>
+        <w:rPr>
+          <w:lang w:val="en-US"/>
+        </w:rPr>
+        <w:t>scriptName</w:t>
+      </w:r>
+      <w:proofErr w:type="spellEnd"/>
+      <w:r>
+        <w:rPr>
+          <w:lang w:val="en-US"/>
+        </w:rPr>
+        <w:t xml:space="preserve">] call </w:t>
+      </w:r>
+      <w:proofErr w:type="spellStart"/>
       <w:r>
         <w:rPr>
           <w:lang w:val="en-US"/>
         </w:rPr>
         <w:t>F_addSectorCreatedScript</w:t>
       </w:r>
+      <w:proofErr w:type="spellEnd"/>
+      <w:proofErr w:type="gramStart"/>
       <w:r>
         <w:rPr>
           <w:lang w:val="en-US"/>
         </w:rPr>
         <w:t>;</w:t>
       </w:r>
+      <w:proofErr w:type="gramEnd"/>
       <w:r>
         <w:rPr>
           <w:lang w:val="en-US"/>
@@ -2259,7 +2924,20 @@
           <w:lang w:val="en-US"/>
         </w:rPr>
         <w:tab/>
-        <w:t>scriptName: String</w:t>
+      </w:r>
+      <w:proofErr w:type="spellStart"/>
+      <w:r>
+        <w:rPr>
+          <w:lang w:val="en-US"/>
+        </w:rPr>
+        <w:t>scriptName</w:t>
+      </w:r>
+      <w:proofErr w:type="spellEnd"/>
+      <w:r>
+        <w:rPr>
+          <w:lang w:val="en-US"/>
+        </w:rPr>
+        <w:t>: String</w:t>
       </w:r>
       <w:r>
         <w:rPr>
@@ -2302,6 +2980,7 @@
           <w:lang w:val="en-US"/>
         </w:rPr>
       </w:pPr>
+      <w:proofErr w:type="spellStart"/>
       <w:r>
         <w:rPr>
           <w:lang w:val="en-US"/>
@@ -2309,6 +2988,7 @@
         <w:lastRenderedPageBreak/>
         <w:t>F_addSectorLoadedScript</w:t>
       </w:r>
+      <w:proofErr w:type="spellEnd"/>
     </w:p>
     <w:p>
       <w:pPr>
@@ -2329,6 +3009,20 @@
         <w:tab/>
         <w:t>This method adds a custom script that will run after a sector is loaded from the save</w:t>
       </w:r>
+      <w:r>
+        <w:rPr>
+          <w:lang w:val="en-US"/>
+        </w:rPr>
+        <w:t xml:space="preserve">.  </w:t>
+      </w:r>
+      <w:r>
+        <w:rPr>
+          <w:lang w:val="en-US"/>
+        </w:rPr>
+        <w:t>The first parameter given to the script being executed is the invisible sector object.</w:t>
+      </w:r>
+      <w:bookmarkStart w:id="0" w:name="_GoBack"/>
+      <w:bookmarkEnd w:id="0"/>
       <w:r>
         <w:rPr>
           <w:lang w:val="en-US"/>
@@ -2347,20 +3041,38 @@
           <w:lang w:val="en-US"/>
         </w:rPr>
         <w:tab/>
-        <w:t xml:space="preserve">[scriptName] call </w:t>
-      </w:r>
+        <w:t>[</w:t>
+      </w:r>
+      <w:proofErr w:type="spellStart"/>
+      <w:r>
+        <w:rPr>
+          <w:lang w:val="en-US"/>
+        </w:rPr>
+        <w:t>scriptName</w:t>
+      </w:r>
+      <w:proofErr w:type="spellEnd"/>
+      <w:r>
+        <w:rPr>
+          <w:lang w:val="en-US"/>
+        </w:rPr>
+        <w:t xml:space="preserve">] call </w:t>
+      </w:r>
+      <w:proofErr w:type="spellStart"/>
       <w:r>
         <w:rPr>
           <w:lang w:val="en-US"/>
         </w:rPr>
         <w:t>F_addSectorLoadedScript</w:t>
       </w:r>
+      <w:proofErr w:type="spellEnd"/>
+      <w:proofErr w:type="gramStart"/>
       <w:r>
         <w:rPr>
           <w:lang w:val="en-US"/>
         </w:rPr>
         <w:t>;</w:t>
       </w:r>
+      <w:proofErr w:type="gramEnd"/>
       <w:r>
         <w:rPr>
           <w:lang w:val="en-US"/>
@@ -2373,7 +3085,20 @@
           <w:lang w:val="en-US"/>
         </w:rPr>
         <w:tab/>
-        <w:t>scriptName: String</w:t>
+      </w:r>
+      <w:proofErr w:type="spellStart"/>
+      <w:r>
+        <w:rPr>
+          <w:lang w:val="en-US"/>
+        </w:rPr>
+        <w:t>scriptName</w:t>
+      </w:r>
+      <w:proofErr w:type="spellEnd"/>
+      <w:r>
+        <w:rPr>
+          <w:lang w:val="en-US"/>
+        </w:rPr>
+        <w:t>: String</w:t>
       </w:r>
       <w:r>
         <w:rPr>
@@ -2403,12 +3128,14 @@
           <w:lang w:val="en-US"/>
         </w:rPr>
       </w:pPr>
+      <w:proofErr w:type="spellStart"/>
       <w:r>
         <w:rPr>
           <w:lang w:val="en-US"/>
         </w:rPr>
         <w:t>F_addSectorType</w:t>
       </w:r>
+      <w:proofErr w:type="spellEnd"/>
     </w:p>
     <w:p>
       <w:pPr>
@@ -2449,30 +3176,50 @@
         <w:tab/>
         <w:t>[</w:t>
       </w:r>
-      <w:r>
-        <w:rPr>
-          <w:lang w:val="en-US"/>
-        </w:rPr>
-        <w:t>sectorTag, sectorIcon</w:t>
-      </w:r>
+      <w:proofErr w:type="spellStart"/>
+      <w:r>
+        <w:rPr>
+          <w:lang w:val="en-US"/>
+        </w:rPr>
+        <w:t>sectorTag</w:t>
+      </w:r>
+      <w:proofErr w:type="spellEnd"/>
+      <w:r>
+        <w:rPr>
+          <w:lang w:val="en-US"/>
+        </w:rPr>
+        <w:t xml:space="preserve">, </w:t>
+      </w:r>
+      <w:proofErr w:type="spellStart"/>
+      <w:r>
+        <w:rPr>
+          <w:lang w:val="en-US"/>
+        </w:rPr>
+        <w:t>sectorIcon</w:t>
+      </w:r>
+      <w:proofErr w:type="spellEnd"/>
       <w:r>
         <w:rPr>
           <w:lang w:val="en-US"/>
         </w:rPr>
         <w:t xml:space="preserve">] call </w:t>
       </w:r>
+      <w:proofErr w:type="spellStart"/>
       <w:r>
         <w:rPr>
           <w:lang w:val="en-US"/>
         </w:rPr>
         <w:t>F_addSectorType</w:t>
       </w:r>
+      <w:proofErr w:type="spellEnd"/>
+      <w:proofErr w:type="gramStart"/>
       <w:r>
         <w:rPr>
           <w:lang w:val="en-US"/>
         </w:rPr>
         <w:t>;</w:t>
       </w:r>
+      <w:proofErr w:type="gramEnd"/>
       <w:r>
         <w:rPr>
           <w:lang w:val="en-US"/>
@@ -2485,7 +3232,41 @@
           <w:lang w:val="en-US"/>
         </w:rPr>
         <w:tab/>
-        <w:t>sectorTag: String unique tag for the sector type fe: sec_</w:t>
+      </w:r>
+      <w:proofErr w:type="spellStart"/>
+      <w:r>
+        <w:rPr>
+          <w:lang w:val="en-US"/>
+        </w:rPr>
+        <w:t>sectorTag</w:t>
+      </w:r>
+      <w:proofErr w:type="spellEnd"/>
+      <w:r>
+        <w:rPr>
+          <w:lang w:val="en-US"/>
+        </w:rPr>
+        <w:t xml:space="preserve">: String unique tag for the sector type </w:t>
+      </w:r>
+      <w:proofErr w:type="spellStart"/>
+      <w:r>
+        <w:rPr>
+          <w:lang w:val="en-US"/>
+        </w:rPr>
+        <w:t>fe</w:t>
+      </w:r>
+      <w:proofErr w:type="spellEnd"/>
+      <w:r>
+        <w:rPr>
+          <w:lang w:val="en-US"/>
+        </w:rPr>
+        <w:t xml:space="preserve">: </w:t>
+      </w:r>
+      <w:proofErr w:type="spellStart"/>
+      <w:r>
+        <w:rPr>
+          <w:lang w:val="en-US"/>
+        </w:rPr>
+        <w:t>sec_</w:t>
       </w:r>
       <w:r>
         <w:rPr>
@@ -2493,6 +3274,7 @@
         </w:rPr>
         <w:t>dock</w:t>
       </w:r>
+      <w:proofErr w:type="spellEnd"/>
       <w:r>
         <w:rPr>
           <w:lang w:val="en-US"/>
@@ -2505,24 +3287,48 @@
         </w:rPr>
         <w:br/>
       </w:r>
-      <w:r>
-        <w:rPr>
-          <w:lang w:val="en-US"/>
-        </w:rPr>
-        <w:t xml:space="preserve">sectorIcon: String </w:t>
-      </w:r>
-      <w:r>
-        <w:rPr>
-          <w:lang w:val="en-US"/>
-        </w:rPr>
-        <w:t xml:space="preserve">the icon you want for the sector fe: </w:t>
-      </w:r>
+      <w:proofErr w:type="spellStart"/>
+      <w:r>
+        <w:rPr>
+          <w:lang w:val="en-US"/>
+        </w:rPr>
+        <w:t>sectorIcon</w:t>
+      </w:r>
+      <w:proofErr w:type="spellEnd"/>
+      <w:r>
+        <w:rPr>
+          <w:lang w:val="en-US"/>
+        </w:rPr>
+        <w:t xml:space="preserve">: String </w:t>
+      </w:r>
+      <w:r>
+        <w:rPr>
+          <w:lang w:val="en-US"/>
+        </w:rPr>
+        <w:t xml:space="preserve">the icon you want for the sector </w:t>
+      </w:r>
+      <w:proofErr w:type="spellStart"/>
+      <w:r>
+        <w:rPr>
+          <w:lang w:val="en-US"/>
+        </w:rPr>
+        <w:t>fe</w:t>
+      </w:r>
+      <w:proofErr w:type="spellEnd"/>
+      <w:r>
+        <w:rPr>
+          <w:lang w:val="en-US"/>
+        </w:rPr>
+        <w:t xml:space="preserve">: </w:t>
+      </w:r>
+      <w:proofErr w:type="spellStart"/>
       <w:r>
         <w:rPr>
           <w:lang w:val="en-US"/>
         </w:rPr>
         <w:t>loc_Quay</w:t>
       </w:r>
+      <w:proofErr w:type="spellEnd"/>
       <w:r>
         <w:rPr>
           <w:lang w:val="en-US"/>
@@ -2565,12 +3371,14 @@
           <w:lang w:val="en-US"/>
         </w:rPr>
       </w:pPr>
+      <w:proofErr w:type="spellStart"/>
       <w:r>
         <w:rPr>
           <w:lang w:val="en-US"/>
         </w:rPr>
         <w:t>F_addRespawnScript</w:t>
       </w:r>
+      <w:proofErr w:type="spellEnd"/>
     </w:p>
     <w:p>
       <w:pPr>
@@ -2597,17 +3405,33 @@
         </w:rPr>
         <w:t xml:space="preserve">to the </w:t>
       </w:r>
+      <w:proofErr w:type="spellStart"/>
       <w:r>
         <w:rPr>
           <w:lang w:val="en-US"/>
         </w:rPr>
         <w:t>Respawn</w:t>
       </w:r>
-      <w:r>
-        <w:rPr>
-          <w:lang w:val="en-US"/>
-        </w:rPr>
-        <w:t xml:space="preserve"> eventhandler of the players</w:t>
+      <w:proofErr w:type="spellEnd"/>
+      <w:r>
+        <w:rPr>
+          <w:lang w:val="en-US"/>
+        </w:rPr>
+        <w:t xml:space="preserve"> </w:t>
+      </w:r>
+      <w:proofErr w:type="spellStart"/>
+      <w:r>
+        <w:rPr>
+          <w:lang w:val="en-US"/>
+        </w:rPr>
+        <w:t>eventhandler</w:t>
+      </w:r>
+      <w:proofErr w:type="spellEnd"/>
+      <w:r>
+        <w:rPr>
+          <w:lang w:val="en-US"/>
+        </w:rPr>
+        <w:t xml:space="preserve"> of the players</w:t>
       </w:r>
       <w:r>
         <w:rPr>
@@ -2627,20 +3451,38 @@
           <w:lang w:val="en-US"/>
         </w:rPr>
         <w:tab/>
-        <w:t xml:space="preserve">[scriptName] call </w:t>
-      </w:r>
+        <w:t>[</w:t>
+      </w:r>
+      <w:proofErr w:type="spellStart"/>
+      <w:r>
+        <w:rPr>
+          <w:lang w:val="en-US"/>
+        </w:rPr>
+        <w:t>scriptName</w:t>
+      </w:r>
+      <w:proofErr w:type="spellEnd"/>
+      <w:r>
+        <w:rPr>
+          <w:lang w:val="en-US"/>
+        </w:rPr>
+        <w:t xml:space="preserve">] call </w:t>
+      </w:r>
+      <w:proofErr w:type="spellStart"/>
       <w:r>
         <w:rPr>
           <w:lang w:val="en-US"/>
         </w:rPr>
         <w:t>F_addRespawnScript</w:t>
       </w:r>
+      <w:proofErr w:type="spellEnd"/>
+      <w:proofErr w:type="gramStart"/>
       <w:r>
         <w:rPr>
           <w:lang w:val="en-US"/>
         </w:rPr>
         <w:t>;</w:t>
       </w:r>
+      <w:proofErr w:type="gramEnd"/>
       <w:r>
         <w:rPr>
           <w:lang w:val="en-US"/>
@@ -2653,7 +3495,20 @@
           <w:lang w:val="en-US"/>
         </w:rPr>
         <w:tab/>
-        <w:t>scriptName: String</w:t>
+      </w:r>
+      <w:proofErr w:type="spellStart"/>
+      <w:r>
+        <w:rPr>
+          <w:lang w:val="en-US"/>
+        </w:rPr>
+        <w:t>scriptName</w:t>
+      </w:r>
+      <w:proofErr w:type="spellEnd"/>
+      <w:r>
+        <w:rPr>
+          <w:lang w:val="en-US"/>
+        </w:rPr>
+        <w:t>: String</w:t>
       </w:r>
       <w:r>
         <w:rPr>
@@ -2697,12 +3552,14 @@
           <w:lang w:val="en-US"/>
         </w:rPr>
       </w:pPr>
+      <w:proofErr w:type="spellStart"/>
       <w:r>
         <w:rPr>
           <w:lang w:val="en-US"/>
         </w:rPr>
         <w:t>F_getUnitCount</w:t>
       </w:r>
+      <w:proofErr w:type="spellEnd"/>
     </w:p>
     <w:p>
       <w:pPr>
@@ -2721,11 +3578,6 @@
           <w:lang w:val="en-US"/>
         </w:rPr>
         <w:tab/>
-      </w:r>
-      <w:r>
-        <w:rPr>
-          <w:lang w:val="en-US"/>
-        </w:rPr>
         <w:t>This method counts all units in a certain radius of a certain side</w:t>
       </w:r>
       <w:r>
@@ -2746,32 +3598,24 @@
           <w:lang w:val="en-US"/>
         </w:rPr>
         <w:tab/>
-        <w:t>[</w:t>
-      </w:r>
-      <w:r>
-        <w:rPr>
-          <w:lang w:val="en-US"/>
-        </w:rPr>
-        <w:t>position, distance, side</w:t>
-      </w:r>
-      <w:r>
-        <w:rPr>
-          <w:lang w:val="en-US"/>
-        </w:rPr>
-        <w:t xml:space="preserve">] call </w:t>
-      </w:r>
+        <w:t xml:space="preserve">[position, distance, side] call </w:t>
+      </w:r>
+      <w:proofErr w:type="spellStart"/>
       <w:r>
         <w:rPr>
           <w:lang w:val="en-US"/>
         </w:rPr>
         <w:t>F_getUnitCount</w:t>
       </w:r>
+      <w:proofErr w:type="spellEnd"/>
+      <w:proofErr w:type="gramStart"/>
       <w:r>
         <w:rPr>
           <w:lang w:val="en-US"/>
         </w:rPr>
         <w:t>;</w:t>
       </w:r>
+      <w:proofErr w:type="gramEnd"/>
       <w:r>
         <w:rPr>
           <w:lang w:val="en-US"/>
@@ -2784,11 +3628,6 @@
           <w:lang w:val="en-US"/>
         </w:rPr>
         <w:tab/>
-      </w:r>
-      <w:r>
-        <w:rPr>
-          <w:lang w:val="en-US"/>
-        </w:rPr>
         <w:t>position: Position center of the radius, distance: Number size of the radius to look for units, side: Side only units of this side will be counted</w:t>
       </w:r>
       <w:r>
@@ -2809,11 +3648,6 @@
           <w:lang w:val="en-US"/>
         </w:rPr>
         <w:tab/>
-      </w:r>
-      <w:r>
-        <w:rPr>
-          <w:lang w:val="en-US"/>
-        </w:rPr>
         <w:t>Number:  all counted units</w:t>
       </w:r>
     </w:p>
@@ -2824,12 +3658,14 @@
           <w:lang w:val="en-US"/>
         </w:rPr>
       </w:pPr>
+      <w:proofErr w:type="spellStart"/>
       <w:r>
         <w:rPr>
           <w:lang w:val="en-US"/>
         </w:rPr>
         <w:t>F_log</w:t>
       </w:r>
+      <w:proofErr w:type="spellEnd"/>
     </w:p>
     <w:p>
       <w:pPr>
@@ -2848,13 +3684,7 @@
           <w:lang w:val="en-US"/>
         </w:rPr>
         <w:tab/>
-        <w:t xml:space="preserve">This </w:t>
-      </w:r>
-      <w:r>
-        <w:rPr>
-          <w:lang w:val="en-US"/>
-        </w:rPr>
-        <w:t>method is for adding logging, however it will only log with DEBUG_ENABLED</w:t>
+        <w:t>This method is for adding logging, however it will only log with DEBUG_ENABLED</w:t>
       </w:r>
       <w:r>
         <w:rPr>
@@ -2880,7 +3710,21 @@
         <w:rPr>
           <w:lang w:val="en-US"/>
         </w:rPr>
-        <w:t>[String, Params…]</w:t>
+        <w:t xml:space="preserve">[String, </w:t>
+      </w:r>
+      <w:proofErr w:type="spellStart"/>
+      <w:r>
+        <w:rPr>
+          <w:lang w:val="en-US"/>
+        </w:rPr>
+        <w:t>Params</w:t>
+      </w:r>
+      <w:proofErr w:type="spellEnd"/>
+      <w:r>
+        <w:rPr>
+          <w:lang w:val="en-US"/>
+        </w:rPr>
+        <w:t>…]</w:t>
       </w:r>
       <w:r>
         <w:rPr>
@@ -2888,6 +3732,7 @@
         </w:rPr>
         <w:t xml:space="preserve">] call </w:t>
       </w:r>
+      <w:proofErr w:type="spellStart"/>
       <w:r>
         <w:rPr>
           <w:lang w:val="en-US"/>
@@ -2900,12 +3745,15 @@
         </w:rPr>
         <w:t>log</w:t>
       </w:r>
+      <w:proofErr w:type="spellEnd"/>
+      <w:proofErr w:type="gramStart"/>
       <w:r>
         <w:rPr>
           <w:lang w:val="en-US"/>
         </w:rPr>
         <w:t>;</w:t>
       </w:r>
+      <w:proofErr w:type="gramEnd"/>
       <w:r>
         <w:rPr>
           <w:lang w:val="en-US"/>
@@ -2923,17 +3771,70 @@
         <w:rPr>
           <w:lang w:val="en-US"/>
         </w:rPr>
-        <w:t xml:space="preserve">[String, Params…] log message to format </w:t>
+        <w:t xml:space="preserve">[String, </w:t>
+      </w:r>
+      <w:proofErr w:type="spellStart"/>
+      <w:r>
+        <w:rPr>
+          <w:lang w:val="en-US"/>
+        </w:rPr>
+        <w:t>Params</w:t>
+      </w:r>
+      <w:proofErr w:type="spellEnd"/>
+      <w:r>
+        <w:rPr>
+          <w:lang w:val="en-US"/>
+        </w:rPr>
+        <w:t xml:space="preserve">…] log message to format </w:t>
       </w:r>
       <w:r>
         <w:rPr>
           <w:lang w:val="en-US"/>
         </w:rPr>
         <w:br/>
-        <w:t>fe [[“Logging data %1”, “myData”]] call F_log;</w:t>
-      </w:r>
-      <w:bookmarkStart w:id="0" w:name="_GoBack"/>
-      <w:bookmarkEnd w:id="0"/>
+      </w:r>
+      <w:proofErr w:type="spellStart"/>
+      <w:r>
+        <w:rPr>
+          <w:lang w:val="en-US"/>
+        </w:rPr>
+        <w:t>fe</w:t>
+      </w:r>
+      <w:proofErr w:type="spellEnd"/>
+      <w:r>
+        <w:rPr>
+          <w:lang w:val="en-US"/>
+        </w:rPr>
+        <w:t xml:space="preserve"> [[“Logging data %1”, “</w:t>
+      </w:r>
+      <w:proofErr w:type="spellStart"/>
+      <w:r>
+        <w:rPr>
+          <w:lang w:val="en-US"/>
+        </w:rPr>
+        <w:t>myData</w:t>
+      </w:r>
+      <w:proofErr w:type="spellEnd"/>
+      <w:r>
+        <w:rPr>
+          <w:lang w:val="en-US"/>
+        </w:rPr>
+        <w:t xml:space="preserve">”]] call </w:t>
+      </w:r>
+      <w:proofErr w:type="spellStart"/>
+      <w:r>
+        <w:rPr>
+          <w:lang w:val="en-US"/>
+        </w:rPr>
+        <w:t>F_log</w:t>
+      </w:r>
+      <w:proofErr w:type="spellEnd"/>
+      <w:r>
+        <w:rPr>
+          <w:lang w:val="en-US"/>
+        </w:rPr>
+        <w:t>;</w:t>
+      </w:r>
       <w:r>
         <w:rPr>
           <w:lang w:val="en-US"/>

</xml_diff>